<commit_message>
Rename ETL and DQ folders to numbered structure and clean old files
</commit_message>
<xml_diff>
--- a/Algorithm.docx
+++ b/Algorithm.docx
@@ -3,48 +3,20 @@
 <w:document xmlns:wpc="http://schemas.microsoft.com/office/word/2010/wordprocessingCanvas" xmlns:cx="http://schemas.microsoft.com/office/drawing/2014/chartex" xmlns:cx1="http://schemas.microsoft.com/office/drawing/2015/9/8/chartex" xmlns:cx2="http://schemas.microsoft.com/office/drawing/2015/10/21/chartex" xmlns:cx3="http://schemas.microsoft.com/office/drawing/2016/5/9/chartex" xmlns:cx4="http://schemas.microsoft.com/office/drawing/2016/5/10/chartex" xmlns:cx5="http://schemas.microsoft.com/office/drawing/2016/5/11/chartex" xmlns:cx6="http://schemas.microsoft.com/office/drawing/2016/5/12/chartex" xmlns:cx7="http://schemas.microsoft.com/office/drawing/2016/5/13/chartex" xmlns:cx8="http://schemas.microsoft.com/office/drawing/2016/5/14/chartex" xmlns:mc="http://schemas.openxmlformats.org/markup-compatibility/2006" xmlns:aink="http://schemas.microsoft.com/office/drawing/2016/ink" xmlns:am3d="http://schemas.microsoft.com/office/drawing/2017/model3d" xmlns:o="urn:schemas-microsoft-com:office:office" xmlns:oel="http://schemas.microsoft.com/office/2019/extlst" xmlns:r="http://schemas.openxmlformats.org/officeDocument/2006/relationships" xmlns:m="http://schemas.openxmlformats.org/officeDocument/2006/math" xmlns:v="urn:schemas-microsoft-com:vml" xmlns:wp14="http://schemas.microsoft.com/office/word/2010/wordprocessingDrawing" xmlns:wp="http://schemas.openxmlformats.org/drawingml/2006/wordprocessingDrawing" xmlns:w10="urn:schemas-microsoft-com:office:word" xmlns:w="http://schemas.openxmlformats.org/wordprocessingml/2006/main" xmlns:w14="http://schemas.microsoft.com/office/word/2010/wordml" xmlns:w15="http://schemas.microsoft.com/office/word/2012/wordml" xmlns:w16cex="http://schemas.microsoft.com/office/word/2018/wordml/cex" xmlns:w16cid="http://schemas.microsoft.com/office/word/2016/wordml/cid" xmlns:w16="http://schemas.microsoft.com/office/word/2018/wordml" xmlns:w16du="http://schemas.microsoft.com/office/word/2023/wordml/word16du" xmlns:w16sdtdh="http://schemas.microsoft.com/office/word/2020/wordml/sdtdatahash" xmlns:w16sdtfl="http://schemas.microsoft.com/office/word/2024/wordml/sdtformatlock" xmlns:w16se="http://schemas.microsoft.com/office/word/2015/wordml/symex" xmlns:wpg="http://schemas.microsoft.com/office/word/2010/wordprocessingGroup" xmlns:wpi="http://schemas.microsoft.com/office/word/2010/wordprocessingInk" xmlns:wne="http://schemas.microsoft.com/office/word/2006/wordml" xmlns:wps="http://schemas.microsoft.com/office/word/2010/wordprocessingShape" mc:Ignorable="w14 w15 w16se w16cid w16 w16cex w16sdtdh w16sdtfl w16du wp14">
   <w:body>
     <w:p>
-      <w:pPr>
-        <w:rPr>
-          <w:b/>
-          <w:bCs/>
-        </w:rPr>
-      </w:pPr>
-      <w:r>
-        <w:rPr>
-          <w:b/>
-          <w:bCs/>
-        </w:rPr>
+      <w:r>
         <w:t>Step-by-Step with Free Resources</w:t>
       </w:r>
     </w:p>
     <w:p>
-      <w:pPr>
-        <w:rPr>
-          <w:b/>
-          <w:bCs/>
-        </w:rPr>
-      </w:pPr>
-      <w:r>
-        <w:rPr>
-          <w:b/>
-          <w:bCs/>
-        </w:rPr>
+      <w:r>
         <w:t xml:space="preserve">1. Data Extraction (Python + </w:t>
       </w:r>
       <w:proofErr w:type="spellStart"/>
       <w:r>
-        <w:rPr>
-          <w:b/>
-          <w:bCs/>
-        </w:rPr>
         <w:t>OpenWeatherMap</w:t>
       </w:r>
       <w:proofErr w:type="spellEnd"/>
       <w:r>
-        <w:rPr>
-          <w:b/>
-          <w:bCs/>
-        </w:rPr>
         <w:t>)</w:t>
       </w:r>
     </w:p>
@@ -57,10 +29,6 @@
       </w:pPr>
       <w:proofErr w:type="spellStart"/>
       <w:r>
-        <w:rPr>
-          <w:b/>
-          <w:bCs/>
-        </w:rPr>
         <w:t>OpenWeatherMap</w:t>
       </w:r>
       <w:proofErr w:type="spellEnd"/>
@@ -76,14 +44,15 @@
         </w:numPr>
       </w:pPr>
       <w:r>
-        <w:rPr>
-          <w:b/>
-          <w:bCs/>
-        </w:rPr>
-        <w:t>Python</w:t>
-      </w:r>
-      <w:r>
-        <w:t>: Use requests for API calls (open-source).</w:t>
+        <w:t>Python: Use requests for API calls (</w:t>
+      </w:r>
+      <w:proofErr w:type="gramStart"/>
+      <w:r>
+        <w:t>open-source</w:t>
+      </w:r>
+      <w:proofErr w:type="gramEnd"/>
+      <w:r>
+        <w:t>).</w:t>
       </w:r>
     </w:p>
     <w:p>
@@ -105,17 +74,7 @@
       </w:r>
     </w:p>
     <w:p>
-      <w:pPr>
-        <w:rPr>
-          <w:b/>
-          <w:bCs/>
-        </w:rPr>
-      </w:pPr>
-      <w:r>
-        <w:rPr>
-          <w:b/>
-          <w:bCs/>
-        </w:rPr>
+      <w:r>
         <w:t>2. Data Loading &amp; Transformation (PostgreSQL + Python)</w:t>
       </w:r>
     </w:p>
@@ -127,14 +86,7 @@
         </w:numPr>
       </w:pPr>
       <w:r>
-        <w:rPr>
-          <w:b/>
-          <w:bCs/>
-        </w:rPr>
-        <w:t>PostgreSQL</w:t>
-      </w:r>
-      <w:r>
-        <w:t>:</w:t>
+        <w:t>PostgreSQL:</w:t>
       </w:r>
     </w:p>
     <w:p>
@@ -160,10 +112,6 @@
       </w:r>
       <w:proofErr w:type="spellStart"/>
       <w:r>
-        <w:rPr>
-          <w:b/>
-          <w:bCs/>
-        </w:rPr>
         <w:t>ElephantSQL</w:t>
       </w:r>
       <w:proofErr w:type="spellEnd"/>
@@ -172,22 +120,11 @@
       </w:r>
       <w:proofErr w:type="spellStart"/>
       <w:r>
-        <w:rPr>
-          <w:b/>
-          <w:bCs/>
-        </w:rPr>
         <w:t>Supabase</w:t>
       </w:r>
       <w:proofErr w:type="spellEnd"/>
       <w:r>
-        <w:rPr>
-          <w:b/>
-          <w:bCs/>
-        </w:rPr>
-        <w:t xml:space="preserve"> free tier</w:t>
-      </w:r>
-      <w:r>
-        <w:t xml:space="preserve"> (500MB DB).</w:t>
+        <w:t xml:space="preserve"> free tier (500MB DB).</w:t>
       </w:r>
     </w:p>
     <w:p>
@@ -198,14 +135,7 @@
         </w:numPr>
       </w:pPr>
       <w:r>
-        <w:rPr>
-          <w:b/>
-          <w:bCs/>
-        </w:rPr>
-        <w:t>Python</w:t>
-      </w:r>
-      <w:r>
-        <w:t xml:space="preserve">: Use psycopg2 or </w:t>
+        <w:t xml:space="preserve">Python: Use psycopg2 or </w:t>
       </w:r>
       <w:proofErr w:type="spellStart"/>
       <w:r>
@@ -235,17 +165,7 @@
       </w:r>
     </w:p>
     <w:p>
-      <w:pPr>
-        <w:rPr>
-          <w:b/>
-          <w:bCs/>
-        </w:rPr>
-      </w:pPr>
-      <w:r>
-        <w:rPr>
-          <w:b/>
-          <w:bCs/>
-        </w:rPr>
+      <w:r>
         <w:t>3. Data Quality Checks (SODA)</w:t>
       </w:r>
     </w:p>
@@ -257,14 +177,7 @@
         </w:numPr>
       </w:pPr>
       <w:r>
-        <w:rPr>
-          <w:b/>
-          <w:bCs/>
-        </w:rPr>
-        <w:t>Soda Core</w:t>
-      </w:r>
-      <w:r>
-        <w:t>: Open-source, free to use locally.</w:t>
+        <w:t>Soda Core: Open-source, free to use locally.</w:t>
       </w:r>
     </w:p>
     <w:p>
@@ -297,49 +210,23 @@
       </w:r>
     </w:p>
     <w:p>
-      <w:pPr>
-        <w:rPr>
-          <w:b/>
-          <w:bCs/>
-        </w:rPr>
-      </w:pPr>
-      <w:r>
-        <w:rPr>
-          <w:b/>
-          <w:bCs/>
-        </w:rPr>
+      <w:r>
         <w:t>4. Functional &amp; Unit Testing (</w:t>
       </w:r>
       <w:proofErr w:type="spellStart"/>
       <w:r>
-        <w:rPr>
-          <w:b/>
-          <w:bCs/>
-        </w:rPr>
         <w:t>pytest</w:t>
       </w:r>
       <w:proofErr w:type="spellEnd"/>
       <w:r>
-        <w:rPr>
-          <w:b/>
-          <w:bCs/>
-        </w:rPr>
         <w:t xml:space="preserve"> + </w:t>
       </w:r>
       <w:proofErr w:type="spellStart"/>
       <w:r>
-        <w:rPr>
-          <w:b/>
-          <w:bCs/>
-        </w:rPr>
         <w:t>unittest</w:t>
       </w:r>
       <w:proofErr w:type="spellEnd"/>
       <w:r>
-        <w:rPr>
-          <w:b/>
-          <w:bCs/>
-        </w:rPr>
         <w:t xml:space="preserve"> + Airflow)</w:t>
       </w:r>
     </w:p>
@@ -352,26 +239,14 @@
       </w:pPr>
       <w:proofErr w:type="spellStart"/>
       <w:r>
-        <w:rPr>
-          <w:b/>
-          <w:bCs/>
-        </w:rPr>
         <w:t>pytest</w:t>
       </w:r>
       <w:proofErr w:type="spellEnd"/>
       <w:r>
-        <w:rPr>
-          <w:b/>
-          <w:bCs/>
-        </w:rPr>
         <w:t>/</w:t>
       </w:r>
       <w:proofErr w:type="spellStart"/>
       <w:r>
-        <w:rPr>
-          <w:b/>
-          <w:bCs/>
-        </w:rPr>
         <w:t>unittest</w:t>
       </w:r>
       <w:proofErr w:type="spellEnd"/>
@@ -387,14 +262,15 @@
         </w:numPr>
       </w:pPr>
       <w:r>
-        <w:rPr>
-          <w:b/>
-          <w:bCs/>
-        </w:rPr>
-        <w:t>Airflow</w:t>
-      </w:r>
-      <w:r>
-        <w:t xml:space="preserve">: Open-source, can be installed locally with pip install </w:t>
+        <w:t xml:space="preserve">Airflow: </w:t>
+      </w:r>
+      <w:proofErr w:type="gramStart"/>
+      <w:r>
+        <w:t>Open-source,</w:t>
+      </w:r>
+      <w:proofErr w:type="gramEnd"/>
+      <w:r>
+        <w:t xml:space="preserve"> can be installed locally with pip install </w:t>
       </w:r>
       <w:proofErr w:type="spellStart"/>
       <w:r>
@@ -432,7 +308,15 @@
         <w:t>💡</w:t>
       </w:r>
       <w:r>
-        <w:t xml:space="preserve"> Entire testing stack is open-source.</w:t>
+        <w:t xml:space="preserve"> Entire testing stack is </w:t>
+      </w:r>
+      <w:proofErr w:type="gramStart"/>
+      <w:r>
+        <w:t>open-source</w:t>
+      </w:r>
+      <w:proofErr w:type="gramEnd"/>
+      <w:r>
+        <w:t>.</w:t>
       </w:r>
     </w:p>
     <w:p>
@@ -443,17 +327,7 @@
       </w:r>
     </w:p>
     <w:p>
-      <w:pPr>
-        <w:rPr>
-          <w:b/>
-          <w:bCs/>
-        </w:rPr>
-      </w:pPr>
-      <w:r>
-        <w:rPr>
-          <w:b/>
-          <w:bCs/>
-        </w:rPr>
+      <w:r>
         <w:t>5. CI/CD (GitHub Actions)</w:t>
       </w:r>
     </w:p>
@@ -465,14 +339,7 @@
         </w:numPr>
       </w:pPr>
       <w:r>
-        <w:rPr>
-          <w:b/>
-          <w:bCs/>
-        </w:rPr>
-        <w:t>GitHub Actions</w:t>
-      </w:r>
-      <w:r>
-        <w:t>: Free for public repos; for private repos, 2000 free minutes/month.</w:t>
+        <w:t>GitHub Actions: Free for public repos; for private repos, 2000 free minutes/month.</w:t>
       </w:r>
     </w:p>
     <w:p>
@@ -506,41 +373,19 @@
       </w:r>
     </w:p>
     <w:p>
-      <w:pPr>
-        <w:rPr>
-          <w:b/>
-          <w:bCs/>
-        </w:rPr>
-      </w:pPr>
       <w:r>
         <w:rPr>
           <w:rFonts w:ascii="Segoe UI Emoji" w:hAnsi="Segoe UI Emoji" w:cs="Segoe UI Emoji"/>
-          <w:b/>
-          <w:bCs/>
         </w:rPr>
         <w:t>🔹</w:t>
       </w:r>
       <w:r>
-        <w:rPr>
-          <w:b/>
-          <w:bCs/>
-        </w:rPr>
         <w:t xml:space="preserve"> Optional (Visualization)</w:t>
       </w:r>
     </w:p>
     <w:p>
       <w:r>
-        <w:t xml:space="preserve">If you want to </w:t>
-      </w:r>
-      <w:r>
-        <w:rPr>
-          <w:b/>
-          <w:bCs/>
-        </w:rPr>
-        <w:t>show results visually</w:t>
-      </w:r>
-      <w:r>
-        <w:t>:</w:t>
+        <w:t>If you want to show results visually:</w:t>
       </w:r>
     </w:p>
     <w:p>
@@ -552,10 +397,6 @@
       </w:pPr>
       <w:proofErr w:type="spellStart"/>
       <w:r>
-        <w:rPr>
-          <w:b/>
-          <w:bCs/>
-        </w:rPr>
         <w:t>Metabase</w:t>
       </w:r>
       <w:proofErr w:type="spellEnd"/>
@@ -571,14 +412,15 @@
         </w:numPr>
       </w:pPr>
       <w:r>
-        <w:rPr>
-          <w:b/>
-          <w:bCs/>
-        </w:rPr>
-        <w:t>Superset</w:t>
-      </w:r>
-      <w:r>
-        <w:t xml:space="preserve"> (free, open-source).</w:t>
+        <w:t xml:space="preserve">Superset (free, </w:t>
+      </w:r>
+      <w:proofErr w:type="gramStart"/>
+      <w:r>
+        <w:t>open-source</w:t>
+      </w:r>
+      <w:proofErr w:type="gramEnd"/>
+      <w:r>
+        <w:t>).</w:t>
       </w:r>
     </w:p>
     <w:p>
@@ -589,17 +431,7 @@
         </w:numPr>
       </w:pPr>
       <w:r>
-        <w:t xml:space="preserve">Or even </w:t>
-      </w:r>
-      <w:r>
-        <w:rPr>
-          <w:b/>
-          <w:bCs/>
-        </w:rPr>
-        <w:t>Power BI Desktop</w:t>
-      </w:r>
-      <w:r>
-        <w:t xml:space="preserve"> (free, though Service is paid).</w:t>
+        <w:t>Or even Power BI Desktop (free, though Service is paid).</w:t>
       </w:r>
     </w:p>
     <w:p>
@@ -617,46 +449,23 @@
         <w:t>✅</w:t>
       </w:r>
       <w:r>
-        <w:t xml:space="preserve"> </w:t>
-      </w:r>
-      <w:r>
-        <w:rPr>
-          <w:b/>
-          <w:bCs/>
-        </w:rPr>
-        <w:t>Answer:</w:t>
-      </w:r>
-      <w:r>
-        <w:t xml:space="preserve"> Yes, you can build your </w:t>
+        <w:t xml:space="preserve"> Answer: Yes, you can build your </w:t>
       </w:r>
       <w:proofErr w:type="spellStart"/>
       <w:r>
-        <w:rPr>
-          <w:b/>
-          <w:bCs/>
-        </w:rPr>
         <w:t>DataOps</w:t>
       </w:r>
       <w:proofErr w:type="spellEnd"/>
       <w:r>
-        <w:rPr>
-          <w:b/>
-          <w:bCs/>
-        </w:rPr>
-        <w:t xml:space="preserve"> Quality Framework</w:t>
-      </w:r>
-      <w:r>
-        <w:t xml:space="preserve"> POC with </w:t>
-      </w:r>
-      <w:r>
-        <w:rPr>
-          <w:b/>
-          <w:bCs/>
-        </w:rPr>
-        <w:t>zero cost</w:t>
-      </w:r>
-      <w:r>
-        <w:t>, using free/open-source + free cloud tiers.</w:t>
+        <w:t xml:space="preserve"> Quality Framework POC with zero cost, using free/</w:t>
+      </w:r>
+      <w:proofErr w:type="gramStart"/>
+      <w:r>
+        <w:t>open-source</w:t>
+      </w:r>
+      <w:proofErr w:type="gramEnd"/>
+      <w:r>
+        <w:t xml:space="preserve"> + free cloud tiers.</w:t>
       </w:r>
     </w:p>
     <w:p>
@@ -788,13 +597,18 @@
     <w:p>
       <w:r>
         <w:lastRenderedPageBreak/>
-        <w:t>│── .</w:t>
+        <w:t>│─</w:t>
+      </w:r>
+      <w:proofErr w:type="gramStart"/>
+      <w:r>
+        <w:t>─ .</w:t>
       </w:r>
       <w:proofErr w:type="spellStart"/>
       <w:r>
         <w:t>github</w:t>
       </w:r>
       <w:proofErr w:type="spellEnd"/>
+      <w:proofErr w:type="gramEnd"/>
       <w:r>
         <w:t>/</w:t>
       </w:r>
@@ -906,21 +720,47 @@
     </w:p>
     <w:p>
       <w:r>
-        <w:t>$folders = "extraction","transform","dq_checks","tests","dags",".github",".github\workflows"</w:t>
-      </w:r>
-    </w:p>
-    <w:p>
-      <w:r>
-        <w:t xml:space="preserve">foreach ($f in $folders) { </w:t>
+        <w:t>$folders = "extraction","transform","dq_checks","tests","dags",</w:t>
+      </w:r>
+      <w:proofErr w:type="gramStart"/>
+      <w:r>
+        <w:t>".github</w:t>
+      </w:r>
+      <w:proofErr w:type="gramEnd"/>
+      <w:r>
+        <w:t>",</w:t>
+      </w:r>
+      <w:proofErr w:type="gramStart"/>
+      <w:r>
+        <w:t>".github</w:t>
+      </w:r>
+      <w:proofErr w:type="gramEnd"/>
+      <w:r>
+        <w:t>\workflows"</w:t>
+      </w:r>
+    </w:p>
+    <w:p>
+      <w:r>
+        <w:t xml:space="preserve">foreach ($f in $folders) </w:t>
+      </w:r>
+      <w:proofErr w:type="gramStart"/>
+      <w:r>
+        <w:t xml:space="preserve">{ </w:t>
       </w:r>
       <w:proofErr w:type="spellStart"/>
       <w:r>
         <w:t>mkdir</w:t>
       </w:r>
       <w:proofErr w:type="spellEnd"/>
-      <w:r>
-        <w:t xml:space="preserve"> $f }</w:t>
-      </w:r>
+      <w:proofErr w:type="gramEnd"/>
+      <w:r>
+        <w:t xml:space="preserve"> $</w:t>
+      </w:r>
+      <w:proofErr w:type="gramStart"/>
+      <w:r>
+        <w:t>f }</w:t>
+      </w:r>
+      <w:proofErr w:type="gramEnd"/>
     </w:p>
     <w:p/>
     <w:p>
@@ -1034,20 +874,7 @@
         <w:t>6</w:t>
       </w:r>
       <w:r>
-        <w:t>. Stage &amp; commit</w:t>
-      </w:r>
-    </w:p>
-    <w:p>
-      <w:r>
-        <w:t>git add .</w:t>
-      </w:r>
-    </w:p>
-    <w:p>
-      <w:r>
-        <w:t xml:space="preserve"># 7. </w:t>
-      </w:r>
-      <w:r>
-        <w:t>Move your project folders inside it</w:t>
+        <w:t>. Move your project folders inside it</w:t>
       </w:r>
     </w:p>
     <w:p>
@@ -1092,16 +919,24 @@
     </w:p>
     <w:p>
       <w:r>
-        <w:t xml:space="preserve">#8. </w:t>
-      </w:r>
-      <w:r>
-        <w:t>Add a .</w:t>
+        <w:t>#</w:t>
+      </w:r>
+      <w:r>
+        <w:t>7</w:t>
+      </w:r>
+      <w:r>
+        <w:t xml:space="preserve">. Add </w:t>
+      </w:r>
+      <w:proofErr w:type="gramStart"/>
+      <w:r>
+        <w:t>a .</w:t>
       </w:r>
       <w:proofErr w:type="spellStart"/>
       <w:r>
         <w:t>gitignore</w:t>
       </w:r>
       <w:proofErr w:type="spellEnd"/>
+      <w:proofErr w:type="gramEnd"/>
       <w:r>
         <w:t xml:space="preserve"> file</w:t>
       </w:r>
@@ -1176,54 +1011,1030 @@
     <w:p>
       <w:proofErr w:type="spellStart"/>
       <w:r>
+        <w:t>venv</w:t>
+      </w:r>
+      <w:proofErr w:type="spellEnd"/>
+      <w:r>
+        <w:t>/</w:t>
+      </w:r>
+    </w:p>
+    <w:p>
+      <w:proofErr w:type="gramStart"/>
+      <w:r>
+        <w:t>.env</w:t>
+      </w:r>
+      <w:proofErr w:type="gramEnd"/>
+      <w:r>
+        <w:t>/</w:t>
+      </w:r>
+    </w:p>
+    <w:p/>
+    <w:p>
+      <w:r>
+        <w:t># Ignore VS Code settings</w:t>
+      </w:r>
+    </w:p>
+    <w:p>
+      <w:proofErr w:type="gramStart"/>
+      <w:r>
+        <w:t>.</w:t>
+      </w:r>
+      <w:proofErr w:type="spellStart"/>
+      <w:r>
+        <w:t>vscode</w:t>
+      </w:r>
+      <w:proofErr w:type="spellEnd"/>
+      <w:proofErr w:type="gramEnd"/>
+      <w:r>
+        <w:t>/</w:t>
+      </w:r>
+    </w:p>
+    <w:p/>
+    <w:p>
+      <w:r>
+        <w:t># Ignore sensitive files</w:t>
+      </w:r>
+    </w:p>
+    <w:p>
+      <w:r>
+        <w:t>*.key</w:t>
+      </w:r>
+    </w:p>
+    <w:p>
+      <w:r>
+        <w:t>*.env</w:t>
+      </w:r>
+    </w:p>
+    <w:p/>
+    <w:p>
+      <w:r>
+        <w:t># 8. Stage &amp; commit</w:t>
+      </w:r>
+    </w:p>
+    <w:p>
+      <w:r>
+        <w:t xml:space="preserve">git </w:t>
+      </w:r>
+      <w:proofErr w:type="gramStart"/>
+      <w:r>
+        <w:t>add .</w:t>
+      </w:r>
+      <w:proofErr w:type="gramEnd"/>
+    </w:p>
+    <w:p/>
+    <w:p>
+      <w:r>
+        <w:t xml:space="preserve">Step 1: Data Extraction – </w:t>
+      </w:r>
+      <w:proofErr w:type="spellStart"/>
+      <w:r>
+        <w:t>OpenWeatherMap</w:t>
+      </w:r>
+      <w:proofErr w:type="spellEnd"/>
+      <w:r>
+        <w:t xml:space="preserve"> + Python</w:t>
+      </w:r>
+    </w:p>
+    <w:p>
+      <w:r>
+        <w:t>1. Get an API Key</w:t>
+      </w:r>
+    </w:p>
+    <w:p>
+      <w:pPr>
+        <w:numPr>
+          <w:ilvl w:val="0"/>
+          <w:numId w:val="7"/>
+        </w:numPr>
+      </w:pPr>
+      <w:r>
+        <w:t xml:space="preserve">Sign up at </w:t>
+      </w:r>
+      <w:proofErr w:type="spellStart"/>
+      <w:r>
+        <w:t>OpenWeatherMap</w:t>
+      </w:r>
+      <w:proofErr w:type="spellEnd"/>
+      <w:r>
+        <w:t>.</w:t>
+      </w:r>
+    </w:p>
+    <w:p>
+      <w:pPr>
+        <w:numPr>
+          <w:ilvl w:val="0"/>
+          <w:numId w:val="7"/>
+        </w:numPr>
+      </w:pPr>
+      <w:r>
+        <w:t>You’ll get a free API key (valid for current weather, forecast, air pollution, etc.).</w:t>
+      </w:r>
+    </w:p>
+    <w:p>
+      <w:r>
+        <w:pict w14:anchorId="30E8ACA9">
+          <v:rect id="_x0000_i1031" style="width:0;height:1.5pt" o:hralign="center" o:hrstd="t" o:hr="t" fillcolor="#a0a0a0" stroked="f"/>
+        </w:pict>
+      </w:r>
+    </w:p>
+    <w:p>
+      <w:r>
+        <w:t>2. API Endpoint Example</w:t>
+      </w:r>
+    </w:p>
+    <w:p>
+      <w:r>
+        <w:t>For current weather:</w:t>
+      </w:r>
+    </w:p>
+    <w:p>
+      <w:r>
+        <w:t>http://api.openweathermap.org/data/2.5/weather?q=London&amp;appid=YOUR_API_KEY&amp;units=metric</w:t>
+      </w:r>
+    </w:p>
+    <w:p>
+      <w:pPr>
+        <w:numPr>
+          <w:ilvl w:val="0"/>
+          <w:numId w:val="8"/>
+        </w:numPr>
+      </w:pPr>
+      <w:r>
+        <w:t>q: City name (e.g., London, Chennai, New York).</w:t>
+      </w:r>
+    </w:p>
+    <w:p>
+      <w:pPr>
+        <w:numPr>
+          <w:ilvl w:val="0"/>
+          <w:numId w:val="8"/>
+        </w:numPr>
+      </w:pPr>
+      <w:proofErr w:type="spellStart"/>
+      <w:r>
+        <w:t>appid</w:t>
+      </w:r>
+      <w:proofErr w:type="spellEnd"/>
+      <w:r>
+        <w:t>: Your API key.</w:t>
+      </w:r>
+    </w:p>
+    <w:p>
+      <w:pPr>
+        <w:numPr>
+          <w:ilvl w:val="0"/>
+          <w:numId w:val="8"/>
+        </w:numPr>
+      </w:pPr>
+      <w:r>
+        <w:t>units=metric: Converts temperature to Celsius.</w:t>
+      </w:r>
+    </w:p>
+    <w:p>
+      <w:r>
+        <w:pict w14:anchorId="693489C3">
+          <v:rect id="_x0000_i1032" style="width:0;height:1.5pt" o:hralign="center" o:hrstd="t" o:hr="t" fillcolor="#a0a0a0" stroked="f"/>
+        </w:pict>
+      </w:r>
+    </w:p>
+    <w:p>
+      <w:r>
+        <w:t xml:space="preserve">3. Python Script </w:t>
+      </w:r>
+    </w:p>
+    <w:p/>
+    <w:p/>
+    <w:p/>
+    <w:p>
+      <w:r>
         <w:lastRenderedPageBreak/>
-        <w:t>venv</w:t>
+        <w:t>Data loading and transformation:</w:t>
+      </w:r>
+    </w:p>
+    <w:p>
+      <w:pPr>
+        <w:pStyle w:val="ListParagraph"/>
+        <w:numPr>
+          <w:ilvl w:val="0"/>
+          <w:numId w:val="9"/>
+        </w:numPr>
+      </w:pPr>
+      <w:r>
+        <w:t xml:space="preserve">Set up </w:t>
+      </w:r>
+      <w:proofErr w:type="spellStart"/>
+      <w:r>
+        <w:t>POSTgre</w:t>
       </w:r>
       <w:proofErr w:type="spellEnd"/>
       <w:r>
-        <w:t>/</w:t>
-      </w:r>
-    </w:p>
-    <w:p>
-      <w:r>
-        <w:t>.env/</w:t>
+        <w:t xml:space="preserve"> </w:t>
+      </w:r>
+      <w:proofErr w:type="spellStart"/>
+      <w:r>
+        <w:t>sql</w:t>
+      </w:r>
+      <w:proofErr w:type="spellEnd"/>
+      <w:r>
+        <w:t xml:space="preserve"> - </w:t>
+      </w:r>
+      <w:r>
+        <w:t>https://www.youtube.com/watch?v=4qH-7w5LZsA</w:t>
+      </w:r>
+    </w:p>
+    <w:p>
+      <w:r>
+        <w:rPr>
+          <w:noProof/>
+        </w:rPr>
+        <w:drawing>
+          <wp:inline distT="0" distB="0" distL="0" distR="0" wp14:anchorId="5CC70B0A" wp14:editId="64EEBB66">
+            <wp:extent cx="5731510" cy="3910965"/>
+            <wp:effectExtent l="0" t="0" r="2540" b="0"/>
+            <wp:docPr id="142519283" name="Picture 1"/>
+            <wp:cNvGraphicFramePr>
+              <a:graphicFrameLocks xmlns:a="http://schemas.openxmlformats.org/drawingml/2006/main" noChangeAspect="1"/>
+            </wp:cNvGraphicFramePr>
+            <a:graphic xmlns:a="http://schemas.openxmlformats.org/drawingml/2006/main">
+              <a:graphicData uri="http://schemas.openxmlformats.org/drawingml/2006/picture">
+                <pic:pic xmlns:pic="http://schemas.openxmlformats.org/drawingml/2006/picture">
+                  <pic:nvPicPr>
+                    <pic:cNvPr id="142519283" name=""/>
+                    <pic:cNvPicPr/>
+                  </pic:nvPicPr>
+                  <pic:blipFill>
+                    <a:blip r:embed="rId5"/>
+                    <a:stretch>
+                      <a:fillRect/>
+                    </a:stretch>
+                  </pic:blipFill>
+                  <pic:spPr>
+                    <a:xfrm>
+                      <a:off x="0" y="0"/>
+                      <a:ext cx="5731510" cy="3910965"/>
+                    </a:xfrm>
+                    <a:prstGeom prst="rect">
+                      <a:avLst/>
+                    </a:prstGeom>
+                  </pic:spPr>
+                </pic:pic>
+              </a:graphicData>
+            </a:graphic>
+          </wp:inline>
+        </w:drawing>
+      </w:r>
+    </w:p>
+    <w:p>
+      <w:r>
+        <w:rPr>
+          <w:rFonts w:ascii="Segoe UI Emoji" w:hAnsi="Segoe UI Emoji" w:cs="Segoe UI Emoji"/>
+        </w:rPr>
+        <w:t>🐘</w:t>
+      </w:r>
+      <w:r>
+        <w:t xml:space="preserve"> PostgreSQL (Self-managed)</w:t>
+      </w:r>
+    </w:p>
+    <w:p>
+      <w:pPr>
+        <w:numPr>
+          <w:ilvl w:val="0"/>
+          <w:numId w:val="11"/>
+        </w:numPr>
+      </w:pPr>
+      <w:r>
+        <w:t>What it is: Open-source relational database. You install and manage it on your machine, VM, or server.</w:t>
+      </w:r>
+    </w:p>
+    <w:p>
+      <w:pPr>
+        <w:numPr>
+          <w:ilvl w:val="0"/>
+          <w:numId w:val="11"/>
+        </w:numPr>
+      </w:pPr>
+      <w:r>
+        <w:t>Pros:</w:t>
+      </w:r>
+    </w:p>
+    <w:p>
+      <w:pPr>
+        <w:numPr>
+          <w:ilvl w:val="1"/>
+          <w:numId w:val="11"/>
+        </w:numPr>
+      </w:pPr>
+      <w:r>
+        <w:t>Full control (extensions, tuning, backups, networking).</w:t>
+      </w:r>
+    </w:p>
+    <w:p>
+      <w:pPr>
+        <w:numPr>
+          <w:ilvl w:val="1"/>
+          <w:numId w:val="11"/>
+        </w:numPr>
+      </w:pPr>
+      <w:r>
+        <w:t>No vendor lock-in.</w:t>
+      </w:r>
+    </w:p>
+    <w:p>
+      <w:pPr>
+        <w:numPr>
+          <w:ilvl w:val="1"/>
+          <w:numId w:val="11"/>
+        </w:numPr>
+      </w:pPr>
+      <w:r>
+        <w:t>Production-grade features out of the box.</w:t>
+      </w:r>
+    </w:p>
+    <w:p>
+      <w:pPr>
+        <w:numPr>
+          <w:ilvl w:val="0"/>
+          <w:numId w:val="11"/>
+        </w:numPr>
+      </w:pPr>
+      <w:r>
+        <w:t>Cons:</w:t>
+      </w:r>
+    </w:p>
+    <w:p>
+      <w:pPr>
+        <w:numPr>
+          <w:ilvl w:val="1"/>
+          <w:numId w:val="11"/>
+        </w:numPr>
+      </w:pPr>
+      <w:r>
+        <w:t>You are responsible for setup, scaling, upgrades, and backups.</w:t>
+      </w:r>
+    </w:p>
+    <w:p>
+      <w:pPr>
+        <w:numPr>
+          <w:ilvl w:val="1"/>
+          <w:numId w:val="11"/>
+        </w:numPr>
+      </w:pPr>
+      <w:r>
+        <w:t>More ops work.</w:t>
+      </w:r>
+    </w:p>
+    <w:p>
+      <w:r>
+        <w:t>When to use:</w:t>
+      </w:r>
+    </w:p>
+    <w:p>
+      <w:pPr>
+        <w:numPr>
+          <w:ilvl w:val="0"/>
+          <w:numId w:val="12"/>
+        </w:numPr>
+      </w:pPr>
+      <w:r>
+        <w:t>Enterprise/prod workloads.</w:t>
+      </w:r>
+    </w:p>
+    <w:p>
+      <w:pPr>
+        <w:numPr>
+          <w:ilvl w:val="0"/>
+          <w:numId w:val="12"/>
+        </w:numPr>
+      </w:pPr>
+      <w:r>
+        <w:t>You want full control and can manage infra.</w:t>
+      </w:r>
+    </w:p>
+    <w:p>
+      <w:pPr>
+        <w:numPr>
+          <w:ilvl w:val="0"/>
+          <w:numId w:val="12"/>
+        </w:numPr>
+      </w:pPr>
+      <w:r>
+        <w:lastRenderedPageBreak/>
+        <w:t>You need to go beyond “free-tier toy projects”.</w:t>
+      </w:r>
+    </w:p>
+    <w:p>
+      <w:r>
+        <w:pict w14:anchorId="5CF4792E">
+          <v:rect id="_x0000_i1045" style="width:0;height:1.5pt" o:hralign="center" o:hrstd="t" o:hr="t" fillcolor="#a0a0a0" stroked="f"/>
+        </w:pict>
+      </w:r>
+    </w:p>
+    <w:p>
+      <w:r>
+        <w:rPr>
+          <w:rFonts w:ascii="Segoe UI Emoji" w:hAnsi="Segoe UI Emoji" w:cs="Segoe UI Emoji"/>
+        </w:rPr>
+        <w:t>🟦</w:t>
+      </w:r>
+      <w:r>
+        <w:t xml:space="preserve"> </w:t>
+      </w:r>
+      <w:proofErr w:type="spellStart"/>
+      <w:r>
+        <w:t>ElephantSQL</w:t>
+      </w:r>
+      <w:proofErr w:type="spellEnd"/>
+      <w:r>
+        <w:t xml:space="preserve"> (Free 20MB Tier)</w:t>
+      </w:r>
+    </w:p>
+    <w:p>
+      <w:pPr>
+        <w:numPr>
+          <w:ilvl w:val="0"/>
+          <w:numId w:val="13"/>
+        </w:numPr>
+      </w:pPr>
+      <w:r>
+        <w:t>What it is: Managed PostgreSQL service. Free tier gives only 20MB storage (very tiny).</w:t>
+      </w:r>
+    </w:p>
+    <w:p>
+      <w:pPr>
+        <w:numPr>
+          <w:ilvl w:val="0"/>
+          <w:numId w:val="13"/>
+        </w:numPr>
+      </w:pPr>
+      <w:r>
+        <w:t>Pros:</w:t>
+      </w:r>
+    </w:p>
+    <w:p>
+      <w:pPr>
+        <w:numPr>
+          <w:ilvl w:val="1"/>
+          <w:numId w:val="13"/>
+        </w:numPr>
+      </w:pPr>
+      <w:r>
+        <w:t>Quick start — no install, just get a URL and connect.</w:t>
+      </w:r>
+    </w:p>
+    <w:p>
+      <w:pPr>
+        <w:numPr>
+          <w:ilvl w:val="1"/>
+          <w:numId w:val="13"/>
+        </w:numPr>
+      </w:pPr>
+      <w:r>
+        <w:t>Good for POCs, demos, or training.</w:t>
+      </w:r>
+    </w:p>
+    <w:p>
+      <w:pPr>
+        <w:numPr>
+          <w:ilvl w:val="0"/>
+          <w:numId w:val="13"/>
+        </w:numPr>
+      </w:pPr>
+      <w:r>
+        <w:t>Cons:</w:t>
+      </w:r>
+    </w:p>
+    <w:p>
+      <w:pPr>
+        <w:numPr>
+          <w:ilvl w:val="1"/>
+          <w:numId w:val="13"/>
+        </w:numPr>
+      </w:pPr>
+      <w:r>
+        <w:t>20MB is almost nothing (a few thousand rows).</w:t>
+      </w:r>
+    </w:p>
+    <w:p>
+      <w:pPr>
+        <w:numPr>
+          <w:ilvl w:val="1"/>
+          <w:numId w:val="13"/>
+        </w:numPr>
+      </w:pPr>
+      <w:r>
+        <w:t>Limited performance and features.</w:t>
+      </w:r>
+    </w:p>
+    <w:p>
+      <w:pPr>
+        <w:numPr>
+          <w:ilvl w:val="1"/>
+          <w:numId w:val="13"/>
+        </w:numPr>
+      </w:pPr>
+      <w:r>
+        <w:t>Not suitable for production.</w:t>
+      </w:r>
+    </w:p>
+    <w:p>
+      <w:r>
+        <w:t>When to use:</w:t>
+      </w:r>
+    </w:p>
+    <w:p>
+      <w:pPr>
+        <w:numPr>
+          <w:ilvl w:val="0"/>
+          <w:numId w:val="14"/>
+        </w:numPr>
+      </w:pPr>
+      <w:r>
+        <w:t>Learning SQL/Postgres basics.</w:t>
+      </w:r>
+    </w:p>
+    <w:p>
+      <w:pPr>
+        <w:numPr>
+          <w:ilvl w:val="0"/>
+          <w:numId w:val="14"/>
+        </w:numPr>
+      </w:pPr>
+      <w:r>
+        <w:t>Quick POC / sandbox for data quality tools (like Soda Core, Great Expectations).</w:t>
+      </w:r>
+    </w:p>
+    <w:p>
+      <w:pPr>
+        <w:numPr>
+          <w:ilvl w:val="0"/>
+          <w:numId w:val="14"/>
+        </w:numPr>
+      </w:pPr>
+      <w:r>
+        <w:t>Teaching/demo environments.</w:t>
+      </w:r>
+    </w:p>
+    <w:p>
+      <w:r>
+        <w:pict w14:anchorId="29D9CEC0">
+          <v:rect id="_x0000_i1046" style="width:0;height:1.5pt" o:hralign="center" o:hrstd="t" o:hr="t" fillcolor="#a0a0a0" stroked="f"/>
+        </w:pict>
+      </w:r>
+    </w:p>
+    <w:p>
+      <w:r>
+        <w:rPr>
+          <w:rFonts w:ascii="Segoe UI Emoji" w:hAnsi="Segoe UI Emoji" w:cs="Segoe UI Emoji"/>
+        </w:rPr>
+        <w:t>🚀</w:t>
+      </w:r>
+      <w:r>
+        <w:t xml:space="preserve"> </w:t>
+      </w:r>
+      <w:proofErr w:type="spellStart"/>
+      <w:r>
+        <w:t>Supabase</w:t>
+      </w:r>
+      <w:proofErr w:type="spellEnd"/>
+      <w:r>
+        <w:t xml:space="preserve"> (Free Tier)</w:t>
+      </w:r>
+    </w:p>
+    <w:p>
+      <w:pPr>
+        <w:numPr>
+          <w:ilvl w:val="0"/>
+          <w:numId w:val="15"/>
+        </w:numPr>
+      </w:pPr>
+      <w:r>
+        <w:t>What it is: A Postgres + Backend-as-a-Service. Free tier includes:</w:t>
+      </w:r>
+    </w:p>
+    <w:p>
+      <w:pPr>
+        <w:numPr>
+          <w:ilvl w:val="1"/>
+          <w:numId w:val="15"/>
+        </w:numPr>
+      </w:pPr>
+      <w:r>
+        <w:t>PostgreSQL DB (500MB storage)</w:t>
+      </w:r>
+    </w:p>
+    <w:p>
+      <w:pPr>
+        <w:numPr>
+          <w:ilvl w:val="1"/>
+          <w:numId w:val="15"/>
+        </w:numPr>
+      </w:pPr>
+      <w:r>
+        <w:t xml:space="preserve">APIs (auto-generated REST &amp; </w:t>
+      </w:r>
+      <w:proofErr w:type="spellStart"/>
+      <w:r>
+        <w:t>GraphQL</w:t>
+      </w:r>
+      <w:proofErr w:type="spellEnd"/>
+      <w:r>
+        <w:t xml:space="preserve"> on top of tables)</w:t>
+      </w:r>
+    </w:p>
+    <w:p>
+      <w:pPr>
+        <w:numPr>
+          <w:ilvl w:val="1"/>
+          <w:numId w:val="15"/>
+        </w:numPr>
+      </w:pPr>
+      <w:r>
+        <w:t>Authentication, row-level security, file storage.</w:t>
+      </w:r>
+    </w:p>
+    <w:p>
+      <w:pPr>
+        <w:numPr>
+          <w:ilvl w:val="0"/>
+          <w:numId w:val="15"/>
+        </w:numPr>
+      </w:pPr>
+      <w:r>
+        <w:t>Pros:</w:t>
+      </w:r>
+    </w:p>
+    <w:p>
+      <w:pPr>
+        <w:numPr>
+          <w:ilvl w:val="1"/>
+          <w:numId w:val="15"/>
+        </w:numPr>
+      </w:pPr>
+      <w:r>
+        <w:t xml:space="preserve">Bigger free limit than </w:t>
+      </w:r>
+      <w:proofErr w:type="spellStart"/>
+      <w:r>
+        <w:t>ElephantSQL</w:t>
+      </w:r>
+      <w:proofErr w:type="spellEnd"/>
+      <w:r>
+        <w:t xml:space="preserve"> (500MB vs 20MB).</w:t>
+      </w:r>
+    </w:p>
+    <w:p>
+      <w:pPr>
+        <w:numPr>
+          <w:ilvl w:val="1"/>
+          <w:numId w:val="15"/>
+        </w:numPr>
+      </w:pPr>
+      <w:r>
+        <w:t>Built-in API &amp; auth → makes it great for building apps quickly.</w:t>
+      </w:r>
+    </w:p>
+    <w:p>
+      <w:pPr>
+        <w:numPr>
+          <w:ilvl w:val="1"/>
+          <w:numId w:val="15"/>
+        </w:numPr>
+      </w:pPr>
+      <w:r>
+        <w:t>Good docs &amp; active community.</w:t>
+      </w:r>
+    </w:p>
+    <w:p>
+      <w:pPr>
+        <w:numPr>
+          <w:ilvl w:val="0"/>
+          <w:numId w:val="15"/>
+        </w:numPr>
+      </w:pPr>
+      <w:r>
+        <w:t>Cons:</w:t>
+      </w:r>
+    </w:p>
+    <w:p>
+      <w:pPr>
+        <w:numPr>
+          <w:ilvl w:val="1"/>
+          <w:numId w:val="15"/>
+        </w:numPr>
+      </w:pPr>
+      <w:r>
+        <w:t>Free tier has limits (50K monthly API requests, 500MB storage).</w:t>
+      </w:r>
+    </w:p>
+    <w:p>
+      <w:pPr>
+        <w:numPr>
+          <w:ilvl w:val="1"/>
+          <w:numId w:val="15"/>
+        </w:numPr>
+      </w:pPr>
+      <w:r>
+        <w:lastRenderedPageBreak/>
+        <w:t>More “app dev focused” than pure data engineering.</w:t>
+      </w:r>
+    </w:p>
+    <w:p>
+      <w:r>
+        <w:t>When to use:</w:t>
+      </w:r>
+    </w:p>
+    <w:p>
+      <w:pPr>
+        <w:numPr>
+          <w:ilvl w:val="0"/>
+          <w:numId w:val="16"/>
+        </w:numPr>
+      </w:pPr>
+      <w:r>
+        <w:t>Building full-stack apps quickly.</w:t>
+      </w:r>
+    </w:p>
+    <w:p>
+      <w:pPr>
+        <w:numPr>
+          <w:ilvl w:val="0"/>
+          <w:numId w:val="16"/>
+        </w:numPr>
+      </w:pPr>
+      <w:r>
+        <w:t>You need Postgres + API + Auth without coding backend from scratch.</w:t>
+      </w:r>
+    </w:p>
+    <w:p>
+      <w:pPr>
+        <w:numPr>
+          <w:ilvl w:val="0"/>
+          <w:numId w:val="16"/>
+        </w:numPr>
+      </w:pPr>
+      <w:r>
+        <w:t>Side projects, hackathons, MVPs.</w:t>
       </w:r>
     </w:p>
     <w:p/>
     <w:p>
       <w:r>
-        <w:t># Ignore VS Code settings</w:t>
-      </w:r>
-    </w:p>
-    <w:p>
-      <w:r>
-        <w:t>.</w:t>
+        <w:t>For your data quality testing (Soda Core / pipelines):</w:t>
+      </w:r>
+    </w:p>
+    <w:p>
+      <w:pPr>
+        <w:numPr>
+          <w:ilvl w:val="0"/>
+          <w:numId w:val="10"/>
+        </w:numPr>
+      </w:pPr>
+      <w:r>
+        <w:t xml:space="preserve">Use </w:t>
       </w:r>
       <w:proofErr w:type="spellStart"/>
       <w:r>
-        <w:t>vscode</w:t>
+        <w:t>ElephantSQL</w:t>
       </w:r>
       <w:proofErr w:type="spellEnd"/>
       <w:r>
-        <w:t>/</w:t>
-      </w:r>
+        <w:t xml:space="preserve"> if you just need a toy DB for testing logic.</w:t>
+      </w:r>
+    </w:p>
+    <w:p>
+      <w:pPr>
+        <w:numPr>
+          <w:ilvl w:val="0"/>
+          <w:numId w:val="10"/>
+        </w:numPr>
+      </w:pPr>
+      <w:r>
+        <w:t>Use Postgres self-managed if you want a real pipeline simulation.</w:t>
+      </w:r>
+    </w:p>
+    <w:p>
+      <w:pPr>
+        <w:numPr>
+          <w:ilvl w:val="0"/>
+          <w:numId w:val="10"/>
+        </w:numPr>
+      </w:pPr>
+      <w:r>
+        <w:t xml:space="preserve">Use </w:t>
+      </w:r>
+      <w:proofErr w:type="spellStart"/>
+      <w:r>
+        <w:t>Supabase</w:t>
+      </w:r>
+      <w:proofErr w:type="spellEnd"/>
+      <w:r>
+        <w:t xml:space="preserve"> only if you want to expose that data via API or link it with a frontend app.</w:t>
+      </w:r>
+    </w:p>
+    <w:p>
+      <w:pPr>
+        <w:pStyle w:val="Heading1"/>
+      </w:pPr>
+      <w:r>
+        <w:t>Create a table for weather data</w:t>
+      </w:r>
+    </w:p>
+    <w:p>
+      <w:r>
+        <w:t xml:space="preserve">CREATE DATABASE </w:t>
+      </w:r>
+      <w:proofErr w:type="spellStart"/>
+      <w:proofErr w:type="gramStart"/>
+      <w:r>
+        <w:t>weatherdb</w:t>
+      </w:r>
+      <w:proofErr w:type="spellEnd"/>
+      <w:r>
+        <w:t>;</w:t>
+      </w:r>
+      <w:proofErr w:type="gramEnd"/>
     </w:p>
     <w:p/>
     <w:p>
       <w:r>
-        <w:t># Ignore sensitive files</w:t>
-      </w:r>
-    </w:p>
-    <w:p>
-      <w:r>
-        <w:t>*.key</w:t>
-      </w:r>
-    </w:p>
-    <w:p>
-      <w:r>
-        <w:t>*.env</w:t>
-      </w:r>
-    </w:p>
+        <w:t xml:space="preserve">\c </w:t>
+      </w:r>
+      <w:proofErr w:type="spellStart"/>
+      <w:proofErr w:type="gramStart"/>
+      <w:r>
+        <w:t>weatherdb</w:t>
+      </w:r>
+      <w:proofErr w:type="spellEnd"/>
+      <w:r>
+        <w:t>;</w:t>
+      </w:r>
+      <w:proofErr w:type="gramEnd"/>
+    </w:p>
+    <w:p/>
+    <w:p>
+      <w:r>
+        <w:t>CREATE TABLE weather (</w:t>
+      </w:r>
+    </w:p>
+    <w:p>
+      <w:r>
+        <w:t xml:space="preserve">    id SERIAL PRIMARY KEY,</w:t>
+      </w:r>
+    </w:p>
+    <w:p>
+      <w:r>
+        <w:t xml:space="preserve">    city </w:t>
+      </w:r>
+      <w:proofErr w:type="gramStart"/>
+      <w:r>
+        <w:t>VARCHAR(</w:t>
+      </w:r>
+      <w:proofErr w:type="gramEnd"/>
+      <w:r>
+        <w:t>100),</w:t>
+      </w:r>
+    </w:p>
+    <w:p>
+      <w:r>
+        <w:t xml:space="preserve">    country </w:t>
+      </w:r>
+      <w:proofErr w:type="gramStart"/>
+      <w:r>
+        <w:t>VARCHAR(</w:t>
+      </w:r>
+      <w:proofErr w:type="gramEnd"/>
+      <w:r>
+        <w:t>10),</w:t>
+      </w:r>
+    </w:p>
+    <w:p>
+      <w:r>
+        <w:t xml:space="preserve">    latitude FLOAT,</w:t>
+      </w:r>
+    </w:p>
+    <w:p>
+      <w:r>
+        <w:t xml:space="preserve">    longitude FLOAT,</w:t>
+      </w:r>
+    </w:p>
+    <w:p>
+      <w:r>
+        <w:t xml:space="preserve">    temperature FLOAT,</w:t>
+      </w:r>
+    </w:p>
+    <w:p>
+      <w:r>
+        <w:t xml:space="preserve">    humidity INT,</w:t>
+      </w:r>
+    </w:p>
+    <w:p>
+      <w:r>
+        <w:t xml:space="preserve">    </w:t>
+      </w:r>
+      <w:proofErr w:type="spellStart"/>
+      <w:r>
+        <w:t>weather_desc</w:t>
+      </w:r>
+      <w:proofErr w:type="spellEnd"/>
+      <w:r>
+        <w:t xml:space="preserve"> </w:t>
+      </w:r>
+      <w:proofErr w:type="gramStart"/>
+      <w:r>
+        <w:t>VARCHAR(</w:t>
+      </w:r>
+      <w:proofErr w:type="gramEnd"/>
+      <w:r>
+        <w:t>255),</w:t>
+      </w:r>
+    </w:p>
+    <w:p>
+      <w:r>
+        <w:t xml:space="preserve">    </w:t>
+      </w:r>
+      <w:proofErr w:type="spellStart"/>
+      <w:r>
+        <w:t>wind_speed</w:t>
+      </w:r>
+      <w:proofErr w:type="spellEnd"/>
+      <w:r>
+        <w:t xml:space="preserve"> FLOAT,</w:t>
+      </w:r>
+    </w:p>
+    <w:p>
+      <w:r>
+        <w:t xml:space="preserve">    timestamp </w:t>
+      </w:r>
+      <w:proofErr w:type="spellStart"/>
+      <w:r>
+        <w:t>TIMESTAMP</w:t>
+      </w:r>
+      <w:proofErr w:type="spellEnd"/>
+      <w:r>
+        <w:t xml:space="preserve"> DEFAULT CURRENT_TIMESTAMP</w:t>
+      </w:r>
+    </w:p>
+    <w:p>
+      <w:r>
+        <w:lastRenderedPageBreak/>
+        <w:t>);</w:t>
+      </w:r>
+    </w:p>
+    <w:p>
+      <w:pPr>
+        <w:pStyle w:val="Heading1"/>
+      </w:pPr>
+      <w:r>
+        <w:t>Install dependencies</w:t>
+      </w:r>
+    </w:p>
+    <w:p>
+      <w:r>
+        <w:t>In your project folder (</w:t>
+      </w:r>
+      <w:proofErr w:type="spellStart"/>
+      <w:r>
+        <w:t>WeatherDataOps</w:t>
+      </w:r>
+      <w:proofErr w:type="spellEnd"/>
+      <w:r>
+        <w:t>), add these to requirements.txt:</w:t>
+      </w:r>
+    </w:p>
+    <w:p>
+      <w:r>
+        <w:t>psycopg2-binary</w:t>
+      </w:r>
+    </w:p>
+    <w:p>
+      <w:proofErr w:type="spellStart"/>
+      <w:r>
+        <w:t>sqlalchemy</w:t>
+      </w:r>
+      <w:proofErr w:type="spellEnd"/>
+    </w:p>
+    <w:p>
+      <w:r>
+        <w:t>pandas</w:t>
+      </w:r>
+    </w:p>
+    <w:p/>
+    <w:p>
+      <w:r>
+        <w:t>pip install -r requirements.txt</w:t>
+      </w:r>
+    </w:p>
+    <w:p/>
+    <w:p>
+      <w:pPr>
+        <w:pStyle w:val="Heading1"/>
+      </w:pPr>
+      <w:r>
+        <w:t>Python script to load data</w:t>
+      </w:r>
+    </w:p>
+    <w:p/>
+    <w:p/>
     <w:sectPr>
       <w:pgSz w:w="11906" w:h="16838"/>
       <w:pgMar w:top="1440" w:right="1440" w:bottom="1440" w:left="1440" w:header="708" w:footer="708" w:gutter="0"/>
@@ -1237,6 +2048,155 @@
 <file path=word/numbering.xml><?xml version="1.0" encoding="utf-8"?>
 <w:numbering xmlns:wpc="http://schemas.microsoft.com/office/word/2010/wordprocessingCanvas" xmlns:cx="http://schemas.microsoft.com/office/drawing/2014/chartex" xmlns:cx1="http://schemas.microsoft.com/office/drawing/2015/9/8/chartex" xmlns:cx2="http://schemas.microsoft.com/office/drawing/2015/10/21/chartex" xmlns:cx3="http://schemas.microsoft.com/office/drawing/2016/5/9/chartex" xmlns:cx4="http://schemas.microsoft.com/office/drawing/2016/5/10/chartex" xmlns:cx5="http://schemas.microsoft.com/office/drawing/2016/5/11/chartex" xmlns:cx6="http://schemas.microsoft.com/office/drawing/2016/5/12/chartex" xmlns:cx7="http://schemas.microsoft.com/office/drawing/2016/5/13/chartex" xmlns:cx8="http://schemas.microsoft.com/office/drawing/2016/5/14/chartex" xmlns:mc="http://schemas.openxmlformats.org/markup-compatibility/2006" xmlns:aink="http://schemas.microsoft.com/office/drawing/2016/ink" xmlns:am3d="http://schemas.microsoft.com/office/drawing/2017/model3d" xmlns:o="urn:schemas-microsoft-com:office:office" xmlns:oel="http://schemas.microsoft.com/office/2019/extlst" xmlns:r="http://schemas.openxmlformats.org/officeDocument/2006/relationships" xmlns:m="http://schemas.openxmlformats.org/officeDocument/2006/math" xmlns:v="urn:schemas-microsoft-com:vml" xmlns:wp14="http://schemas.microsoft.com/office/word/2010/wordprocessingDrawing" xmlns:wp="http://schemas.openxmlformats.org/drawingml/2006/wordprocessingDrawing" xmlns:w10="urn:schemas-microsoft-com:office:word" xmlns:w="http://schemas.openxmlformats.org/wordprocessingml/2006/main" xmlns:w14="http://schemas.microsoft.com/office/word/2010/wordml" xmlns:w15="http://schemas.microsoft.com/office/word/2012/wordml" xmlns:w16cex="http://schemas.microsoft.com/office/word/2018/wordml/cex" xmlns:w16cid="http://schemas.microsoft.com/office/word/2016/wordml/cid" xmlns:w16="http://schemas.microsoft.com/office/word/2018/wordml" xmlns:w16du="http://schemas.microsoft.com/office/word/2023/wordml/word16du" xmlns:w16sdtdh="http://schemas.microsoft.com/office/word/2020/wordml/sdtdatahash" xmlns:w16sdtfl="http://schemas.microsoft.com/office/word/2024/wordml/sdtformatlock" xmlns:w16se="http://schemas.microsoft.com/office/word/2015/wordml/symex" xmlns:wpg="http://schemas.microsoft.com/office/word/2010/wordprocessingGroup" xmlns:wpi="http://schemas.microsoft.com/office/word/2010/wordprocessingInk" xmlns:wne="http://schemas.microsoft.com/office/word/2006/wordml" xmlns:wps="http://schemas.microsoft.com/office/word/2010/wordprocessingShape" mc:Ignorable="w14 w15 w16se w16cid w16 w16cex w16sdtdh w16sdtfl w16du wp14">
   <w:abstractNum w:abstractNumId="0" w15:restartNumberingAfterBreak="0">
+    <w:nsid w:val="01973F51"/>
+    <w:multiLevelType w:val="multilevel"/>
+    <w:tmpl w:val="AF7EE148"/>
+    <w:lvl w:ilvl="0">
+      <w:start w:val="1"/>
+      <w:numFmt w:val="bullet"/>
+      <w:lvlText w:val=""/>
+      <w:lvlJc w:val="left"/>
+      <w:pPr>
+        <w:tabs>
+          <w:tab w:val="num" w:pos="720"/>
+        </w:tabs>
+        <w:ind w:left="720" w:hanging="360"/>
+      </w:pPr>
+      <w:rPr>
+        <w:rFonts w:ascii="Symbol" w:hAnsi="Symbol" w:hint="default"/>
+        <w:sz w:val="20"/>
+      </w:rPr>
+    </w:lvl>
+    <w:lvl w:ilvl="1" w:tentative="1">
+      <w:start w:val="1"/>
+      <w:numFmt w:val="bullet"/>
+      <w:lvlText w:val="o"/>
+      <w:lvlJc w:val="left"/>
+      <w:pPr>
+        <w:tabs>
+          <w:tab w:val="num" w:pos="1440"/>
+        </w:tabs>
+        <w:ind w:left="1440" w:hanging="360"/>
+      </w:pPr>
+      <w:rPr>
+        <w:rFonts w:ascii="Courier New" w:hAnsi="Courier New" w:hint="default"/>
+        <w:sz w:val="20"/>
+      </w:rPr>
+    </w:lvl>
+    <w:lvl w:ilvl="2" w:tentative="1">
+      <w:start w:val="1"/>
+      <w:numFmt w:val="bullet"/>
+      <w:lvlText w:val=""/>
+      <w:lvlJc w:val="left"/>
+      <w:pPr>
+        <w:tabs>
+          <w:tab w:val="num" w:pos="2160"/>
+        </w:tabs>
+        <w:ind w:left="2160" w:hanging="360"/>
+      </w:pPr>
+      <w:rPr>
+        <w:rFonts w:ascii="Wingdings" w:hAnsi="Wingdings" w:hint="default"/>
+        <w:sz w:val="20"/>
+      </w:rPr>
+    </w:lvl>
+    <w:lvl w:ilvl="3" w:tentative="1">
+      <w:start w:val="1"/>
+      <w:numFmt w:val="bullet"/>
+      <w:lvlText w:val=""/>
+      <w:lvlJc w:val="left"/>
+      <w:pPr>
+        <w:tabs>
+          <w:tab w:val="num" w:pos="2880"/>
+        </w:tabs>
+        <w:ind w:left="2880" w:hanging="360"/>
+      </w:pPr>
+      <w:rPr>
+        <w:rFonts w:ascii="Wingdings" w:hAnsi="Wingdings" w:hint="default"/>
+        <w:sz w:val="20"/>
+      </w:rPr>
+    </w:lvl>
+    <w:lvl w:ilvl="4" w:tentative="1">
+      <w:start w:val="1"/>
+      <w:numFmt w:val="bullet"/>
+      <w:lvlText w:val=""/>
+      <w:lvlJc w:val="left"/>
+      <w:pPr>
+        <w:tabs>
+          <w:tab w:val="num" w:pos="3600"/>
+        </w:tabs>
+        <w:ind w:left="3600" w:hanging="360"/>
+      </w:pPr>
+      <w:rPr>
+        <w:rFonts w:ascii="Wingdings" w:hAnsi="Wingdings" w:hint="default"/>
+        <w:sz w:val="20"/>
+      </w:rPr>
+    </w:lvl>
+    <w:lvl w:ilvl="5" w:tentative="1">
+      <w:start w:val="1"/>
+      <w:numFmt w:val="bullet"/>
+      <w:lvlText w:val=""/>
+      <w:lvlJc w:val="left"/>
+      <w:pPr>
+        <w:tabs>
+          <w:tab w:val="num" w:pos="4320"/>
+        </w:tabs>
+        <w:ind w:left="4320" w:hanging="360"/>
+      </w:pPr>
+      <w:rPr>
+        <w:rFonts w:ascii="Wingdings" w:hAnsi="Wingdings" w:hint="default"/>
+        <w:sz w:val="20"/>
+      </w:rPr>
+    </w:lvl>
+    <w:lvl w:ilvl="6" w:tentative="1">
+      <w:start w:val="1"/>
+      <w:numFmt w:val="bullet"/>
+      <w:lvlText w:val=""/>
+      <w:lvlJc w:val="left"/>
+      <w:pPr>
+        <w:tabs>
+          <w:tab w:val="num" w:pos="5040"/>
+        </w:tabs>
+        <w:ind w:left="5040" w:hanging="360"/>
+      </w:pPr>
+      <w:rPr>
+        <w:rFonts w:ascii="Wingdings" w:hAnsi="Wingdings" w:hint="default"/>
+        <w:sz w:val="20"/>
+      </w:rPr>
+    </w:lvl>
+    <w:lvl w:ilvl="7" w:tentative="1">
+      <w:start w:val="1"/>
+      <w:numFmt w:val="bullet"/>
+      <w:lvlText w:val=""/>
+      <w:lvlJc w:val="left"/>
+      <w:pPr>
+        <w:tabs>
+          <w:tab w:val="num" w:pos="5760"/>
+        </w:tabs>
+        <w:ind w:left="5760" w:hanging="360"/>
+      </w:pPr>
+      <w:rPr>
+        <w:rFonts w:ascii="Wingdings" w:hAnsi="Wingdings" w:hint="default"/>
+        <w:sz w:val="20"/>
+      </w:rPr>
+    </w:lvl>
+    <w:lvl w:ilvl="8" w:tentative="1">
+      <w:start w:val="1"/>
+      <w:numFmt w:val="bullet"/>
+      <w:lvlText w:val=""/>
+      <w:lvlJc w:val="left"/>
+      <w:pPr>
+        <w:tabs>
+          <w:tab w:val="num" w:pos="6480"/>
+        </w:tabs>
+        <w:ind w:left="6480" w:hanging="360"/>
+      </w:pPr>
+      <w:rPr>
+        <w:rFonts w:ascii="Wingdings" w:hAnsi="Wingdings" w:hint="default"/>
+        <w:sz w:val="20"/>
+      </w:rPr>
+    </w:lvl>
+  </w:abstractNum>
+  <w:abstractNum w:abstractNumId="1" w15:restartNumberingAfterBreak="0">
     <w:nsid w:val="0373721C"/>
     <w:multiLevelType w:val="multilevel"/>
     <w:tmpl w:val="E626C104"/>
@@ -1385,7 +2345,96 @@
       </w:rPr>
     </w:lvl>
   </w:abstractNum>
-  <w:abstractNum w:abstractNumId="1" w15:restartNumberingAfterBreak="0">
+  <w:abstractNum w:abstractNumId="2" w15:restartNumberingAfterBreak="0">
+    <w:nsid w:val="1FF70BAB"/>
+    <w:multiLevelType w:val="hybridMultilevel"/>
+    <w:tmpl w:val="8F6469E0"/>
+    <w:lvl w:ilvl="0" w:tplc="4009000F">
+      <w:start w:val="1"/>
+      <w:numFmt w:val="decimal"/>
+      <w:lvlText w:val="%1."/>
+      <w:lvlJc w:val="left"/>
+      <w:pPr>
+        <w:ind w:left="720" w:hanging="360"/>
+      </w:pPr>
+      <w:rPr>
+        <w:rFonts w:hint="default"/>
+      </w:rPr>
+    </w:lvl>
+    <w:lvl w:ilvl="1" w:tplc="40090019" w:tentative="1">
+      <w:start w:val="1"/>
+      <w:numFmt w:val="lowerLetter"/>
+      <w:lvlText w:val="%2."/>
+      <w:lvlJc w:val="left"/>
+      <w:pPr>
+        <w:ind w:left="1440" w:hanging="360"/>
+      </w:pPr>
+    </w:lvl>
+    <w:lvl w:ilvl="2" w:tplc="4009001B" w:tentative="1">
+      <w:start w:val="1"/>
+      <w:numFmt w:val="lowerRoman"/>
+      <w:lvlText w:val="%3."/>
+      <w:lvlJc w:val="right"/>
+      <w:pPr>
+        <w:ind w:left="2160" w:hanging="180"/>
+      </w:pPr>
+    </w:lvl>
+    <w:lvl w:ilvl="3" w:tplc="4009000F" w:tentative="1">
+      <w:start w:val="1"/>
+      <w:numFmt w:val="decimal"/>
+      <w:lvlText w:val="%4."/>
+      <w:lvlJc w:val="left"/>
+      <w:pPr>
+        <w:ind w:left="2880" w:hanging="360"/>
+      </w:pPr>
+    </w:lvl>
+    <w:lvl w:ilvl="4" w:tplc="40090019" w:tentative="1">
+      <w:start w:val="1"/>
+      <w:numFmt w:val="lowerLetter"/>
+      <w:lvlText w:val="%5."/>
+      <w:lvlJc w:val="left"/>
+      <w:pPr>
+        <w:ind w:left="3600" w:hanging="360"/>
+      </w:pPr>
+    </w:lvl>
+    <w:lvl w:ilvl="5" w:tplc="4009001B" w:tentative="1">
+      <w:start w:val="1"/>
+      <w:numFmt w:val="lowerRoman"/>
+      <w:lvlText w:val="%6."/>
+      <w:lvlJc w:val="right"/>
+      <w:pPr>
+        <w:ind w:left="4320" w:hanging="180"/>
+      </w:pPr>
+    </w:lvl>
+    <w:lvl w:ilvl="6" w:tplc="4009000F" w:tentative="1">
+      <w:start w:val="1"/>
+      <w:numFmt w:val="decimal"/>
+      <w:lvlText w:val="%7."/>
+      <w:lvlJc w:val="left"/>
+      <w:pPr>
+        <w:ind w:left="5040" w:hanging="360"/>
+      </w:pPr>
+    </w:lvl>
+    <w:lvl w:ilvl="7" w:tplc="40090019" w:tentative="1">
+      <w:start w:val="1"/>
+      <w:numFmt w:val="lowerLetter"/>
+      <w:lvlText w:val="%8."/>
+      <w:lvlJc w:val="left"/>
+      <w:pPr>
+        <w:ind w:left="5760" w:hanging="360"/>
+      </w:pPr>
+    </w:lvl>
+    <w:lvl w:ilvl="8" w:tplc="4009001B" w:tentative="1">
+      <w:start w:val="1"/>
+      <w:numFmt w:val="lowerRoman"/>
+      <w:lvlText w:val="%9."/>
+      <w:lvlJc w:val="right"/>
+      <w:pPr>
+        <w:ind w:left="6480" w:hanging="180"/>
+      </w:pPr>
+    </w:lvl>
+  </w:abstractNum>
+  <w:abstractNum w:abstractNumId="3" w15:restartNumberingAfterBreak="0">
     <w:nsid w:val="38361F25"/>
     <w:multiLevelType w:val="multilevel"/>
     <w:tmpl w:val="07689B3E"/>
@@ -1534,7 +2583,7 @@
       </w:rPr>
     </w:lvl>
   </w:abstractNum>
-  <w:abstractNum w:abstractNumId="2" w15:restartNumberingAfterBreak="0">
+  <w:abstractNum w:abstractNumId="4" w15:restartNumberingAfterBreak="0">
     <w:nsid w:val="405A055C"/>
     <w:multiLevelType w:val="multilevel"/>
     <w:tmpl w:val="857EA7A6"/>
@@ -1683,7 +2732,7 @@
       </w:rPr>
     </w:lvl>
   </w:abstractNum>
-  <w:abstractNum w:abstractNumId="3" w15:restartNumberingAfterBreak="0">
+  <w:abstractNum w:abstractNumId="5" w15:restartNumberingAfterBreak="0">
     <w:nsid w:val="45CE2920"/>
     <w:multiLevelType w:val="multilevel"/>
     <w:tmpl w:val="BB7056FC"/>
@@ -1832,7 +2881,603 @@
       </w:rPr>
     </w:lvl>
   </w:abstractNum>
-  <w:abstractNum w:abstractNumId="4" w15:restartNumberingAfterBreak="0">
+  <w:abstractNum w:abstractNumId="6" w15:restartNumberingAfterBreak="0">
+    <w:nsid w:val="4A72396F"/>
+    <w:multiLevelType w:val="multilevel"/>
+    <w:tmpl w:val="0EAAED6A"/>
+    <w:lvl w:ilvl="0">
+      <w:start w:val="1"/>
+      <w:numFmt w:val="bullet"/>
+      <w:lvlText w:val=""/>
+      <w:lvlJc w:val="left"/>
+      <w:pPr>
+        <w:tabs>
+          <w:tab w:val="num" w:pos="720"/>
+        </w:tabs>
+        <w:ind w:left="720" w:hanging="360"/>
+      </w:pPr>
+      <w:rPr>
+        <w:rFonts w:ascii="Symbol" w:hAnsi="Symbol" w:hint="default"/>
+        <w:sz w:val="20"/>
+      </w:rPr>
+    </w:lvl>
+    <w:lvl w:ilvl="1">
+      <w:start w:val="1"/>
+      <w:numFmt w:val="bullet"/>
+      <w:lvlText w:val="o"/>
+      <w:lvlJc w:val="left"/>
+      <w:pPr>
+        <w:tabs>
+          <w:tab w:val="num" w:pos="1440"/>
+        </w:tabs>
+        <w:ind w:left="1440" w:hanging="360"/>
+      </w:pPr>
+      <w:rPr>
+        <w:rFonts w:ascii="Courier New" w:hAnsi="Courier New" w:hint="default"/>
+        <w:sz w:val="20"/>
+      </w:rPr>
+    </w:lvl>
+    <w:lvl w:ilvl="2" w:tentative="1">
+      <w:start w:val="1"/>
+      <w:numFmt w:val="bullet"/>
+      <w:lvlText w:val=""/>
+      <w:lvlJc w:val="left"/>
+      <w:pPr>
+        <w:tabs>
+          <w:tab w:val="num" w:pos="2160"/>
+        </w:tabs>
+        <w:ind w:left="2160" w:hanging="360"/>
+      </w:pPr>
+      <w:rPr>
+        <w:rFonts w:ascii="Wingdings" w:hAnsi="Wingdings" w:hint="default"/>
+        <w:sz w:val="20"/>
+      </w:rPr>
+    </w:lvl>
+    <w:lvl w:ilvl="3" w:tentative="1">
+      <w:start w:val="1"/>
+      <w:numFmt w:val="bullet"/>
+      <w:lvlText w:val=""/>
+      <w:lvlJc w:val="left"/>
+      <w:pPr>
+        <w:tabs>
+          <w:tab w:val="num" w:pos="2880"/>
+        </w:tabs>
+        <w:ind w:left="2880" w:hanging="360"/>
+      </w:pPr>
+      <w:rPr>
+        <w:rFonts w:ascii="Wingdings" w:hAnsi="Wingdings" w:hint="default"/>
+        <w:sz w:val="20"/>
+      </w:rPr>
+    </w:lvl>
+    <w:lvl w:ilvl="4" w:tentative="1">
+      <w:start w:val="1"/>
+      <w:numFmt w:val="bullet"/>
+      <w:lvlText w:val=""/>
+      <w:lvlJc w:val="left"/>
+      <w:pPr>
+        <w:tabs>
+          <w:tab w:val="num" w:pos="3600"/>
+        </w:tabs>
+        <w:ind w:left="3600" w:hanging="360"/>
+      </w:pPr>
+      <w:rPr>
+        <w:rFonts w:ascii="Wingdings" w:hAnsi="Wingdings" w:hint="default"/>
+        <w:sz w:val="20"/>
+      </w:rPr>
+    </w:lvl>
+    <w:lvl w:ilvl="5" w:tentative="1">
+      <w:start w:val="1"/>
+      <w:numFmt w:val="bullet"/>
+      <w:lvlText w:val=""/>
+      <w:lvlJc w:val="left"/>
+      <w:pPr>
+        <w:tabs>
+          <w:tab w:val="num" w:pos="4320"/>
+        </w:tabs>
+        <w:ind w:left="4320" w:hanging="360"/>
+      </w:pPr>
+      <w:rPr>
+        <w:rFonts w:ascii="Wingdings" w:hAnsi="Wingdings" w:hint="default"/>
+        <w:sz w:val="20"/>
+      </w:rPr>
+    </w:lvl>
+    <w:lvl w:ilvl="6" w:tentative="1">
+      <w:start w:val="1"/>
+      <w:numFmt w:val="bullet"/>
+      <w:lvlText w:val=""/>
+      <w:lvlJc w:val="left"/>
+      <w:pPr>
+        <w:tabs>
+          <w:tab w:val="num" w:pos="5040"/>
+        </w:tabs>
+        <w:ind w:left="5040" w:hanging="360"/>
+      </w:pPr>
+      <w:rPr>
+        <w:rFonts w:ascii="Wingdings" w:hAnsi="Wingdings" w:hint="default"/>
+        <w:sz w:val="20"/>
+      </w:rPr>
+    </w:lvl>
+    <w:lvl w:ilvl="7" w:tentative="1">
+      <w:start w:val="1"/>
+      <w:numFmt w:val="bullet"/>
+      <w:lvlText w:val=""/>
+      <w:lvlJc w:val="left"/>
+      <w:pPr>
+        <w:tabs>
+          <w:tab w:val="num" w:pos="5760"/>
+        </w:tabs>
+        <w:ind w:left="5760" w:hanging="360"/>
+      </w:pPr>
+      <w:rPr>
+        <w:rFonts w:ascii="Wingdings" w:hAnsi="Wingdings" w:hint="default"/>
+        <w:sz w:val="20"/>
+      </w:rPr>
+    </w:lvl>
+    <w:lvl w:ilvl="8" w:tentative="1">
+      <w:start w:val="1"/>
+      <w:numFmt w:val="bullet"/>
+      <w:lvlText w:val=""/>
+      <w:lvlJc w:val="left"/>
+      <w:pPr>
+        <w:tabs>
+          <w:tab w:val="num" w:pos="6480"/>
+        </w:tabs>
+        <w:ind w:left="6480" w:hanging="360"/>
+      </w:pPr>
+      <w:rPr>
+        <w:rFonts w:ascii="Wingdings" w:hAnsi="Wingdings" w:hint="default"/>
+        <w:sz w:val="20"/>
+      </w:rPr>
+    </w:lvl>
+  </w:abstractNum>
+  <w:abstractNum w:abstractNumId="7" w15:restartNumberingAfterBreak="0">
+    <w:nsid w:val="575815D7"/>
+    <w:multiLevelType w:val="multilevel"/>
+    <w:tmpl w:val="1688AD8C"/>
+    <w:lvl w:ilvl="0">
+      <w:start w:val="1"/>
+      <w:numFmt w:val="bullet"/>
+      <w:lvlText w:val=""/>
+      <w:lvlJc w:val="left"/>
+      <w:pPr>
+        <w:tabs>
+          <w:tab w:val="num" w:pos="720"/>
+        </w:tabs>
+        <w:ind w:left="720" w:hanging="360"/>
+      </w:pPr>
+      <w:rPr>
+        <w:rFonts w:ascii="Symbol" w:hAnsi="Symbol" w:hint="default"/>
+        <w:sz w:val="20"/>
+      </w:rPr>
+    </w:lvl>
+    <w:lvl w:ilvl="1" w:tentative="1">
+      <w:start w:val="1"/>
+      <w:numFmt w:val="bullet"/>
+      <w:lvlText w:val="o"/>
+      <w:lvlJc w:val="left"/>
+      <w:pPr>
+        <w:tabs>
+          <w:tab w:val="num" w:pos="1440"/>
+        </w:tabs>
+        <w:ind w:left="1440" w:hanging="360"/>
+      </w:pPr>
+      <w:rPr>
+        <w:rFonts w:ascii="Courier New" w:hAnsi="Courier New" w:hint="default"/>
+        <w:sz w:val="20"/>
+      </w:rPr>
+    </w:lvl>
+    <w:lvl w:ilvl="2" w:tentative="1">
+      <w:start w:val="1"/>
+      <w:numFmt w:val="bullet"/>
+      <w:lvlText w:val=""/>
+      <w:lvlJc w:val="left"/>
+      <w:pPr>
+        <w:tabs>
+          <w:tab w:val="num" w:pos="2160"/>
+        </w:tabs>
+        <w:ind w:left="2160" w:hanging="360"/>
+      </w:pPr>
+      <w:rPr>
+        <w:rFonts w:ascii="Wingdings" w:hAnsi="Wingdings" w:hint="default"/>
+        <w:sz w:val="20"/>
+      </w:rPr>
+    </w:lvl>
+    <w:lvl w:ilvl="3" w:tentative="1">
+      <w:start w:val="1"/>
+      <w:numFmt w:val="bullet"/>
+      <w:lvlText w:val=""/>
+      <w:lvlJc w:val="left"/>
+      <w:pPr>
+        <w:tabs>
+          <w:tab w:val="num" w:pos="2880"/>
+        </w:tabs>
+        <w:ind w:left="2880" w:hanging="360"/>
+      </w:pPr>
+      <w:rPr>
+        <w:rFonts w:ascii="Wingdings" w:hAnsi="Wingdings" w:hint="default"/>
+        <w:sz w:val="20"/>
+      </w:rPr>
+    </w:lvl>
+    <w:lvl w:ilvl="4" w:tentative="1">
+      <w:start w:val="1"/>
+      <w:numFmt w:val="bullet"/>
+      <w:lvlText w:val=""/>
+      <w:lvlJc w:val="left"/>
+      <w:pPr>
+        <w:tabs>
+          <w:tab w:val="num" w:pos="3600"/>
+        </w:tabs>
+        <w:ind w:left="3600" w:hanging="360"/>
+      </w:pPr>
+      <w:rPr>
+        <w:rFonts w:ascii="Wingdings" w:hAnsi="Wingdings" w:hint="default"/>
+        <w:sz w:val="20"/>
+      </w:rPr>
+    </w:lvl>
+    <w:lvl w:ilvl="5" w:tentative="1">
+      <w:start w:val="1"/>
+      <w:numFmt w:val="bullet"/>
+      <w:lvlText w:val=""/>
+      <w:lvlJc w:val="left"/>
+      <w:pPr>
+        <w:tabs>
+          <w:tab w:val="num" w:pos="4320"/>
+        </w:tabs>
+        <w:ind w:left="4320" w:hanging="360"/>
+      </w:pPr>
+      <w:rPr>
+        <w:rFonts w:ascii="Wingdings" w:hAnsi="Wingdings" w:hint="default"/>
+        <w:sz w:val="20"/>
+      </w:rPr>
+    </w:lvl>
+    <w:lvl w:ilvl="6" w:tentative="1">
+      <w:start w:val="1"/>
+      <w:numFmt w:val="bullet"/>
+      <w:lvlText w:val=""/>
+      <w:lvlJc w:val="left"/>
+      <w:pPr>
+        <w:tabs>
+          <w:tab w:val="num" w:pos="5040"/>
+        </w:tabs>
+        <w:ind w:left="5040" w:hanging="360"/>
+      </w:pPr>
+      <w:rPr>
+        <w:rFonts w:ascii="Wingdings" w:hAnsi="Wingdings" w:hint="default"/>
+        <w:sz w:val="20"/>
+      </w:rPr>
+    </w:lvl>
+    <w:lvl w:ilvl="7" w:tentative="1">
+      <w:start w:val="1"/>
+      <w:numFmt w:val="bullet"/>
+      <w:lvlText w:val=""/>
+      <w:lvlJc w:val="left"/>
+      <w:pPr>
+        <w:tabs>
+          <w:tab w:val="num" w:pos="5760"/>
+        </w:tabs>
+        <w:ind w:left="5760" w:hanging="360"/>
+      </w:pPr>
+      <w:rPr>
+        <w:rFonts w:ascii="Wingdings" w:hAnsi="Wingdings" w:hint="default"/>
+        <w:sz w:val="20"/>
+      </w:rPr>
+    </w:lvl>
+    <w:lvl w:ilvl="8" w:tentative="1">
+      <w:start w:val="1"/>
+      <w:numFmt w:val="bullet"/>
+      <w:lvlText w:val=""/>
+      <w:lvlJc w:val="left"/>
+      <w:pPr>
+        <w:tabs>
+          <w:tab w:val="num" w:pos="6480"/>
+        </w:tabs>
+        <w:ind w:left="6480" w:hanging="360"/>
+      </w:pPr>
+      <w:rPr>
+        <w:rFonts w:ascii="Wingdings" w:hAnsi="Wingdings" w:hint="default"/>
+        <w:sz w:val="20"/>
+      </w:rPr>
+    </w:lvl>
+  </w:abstractNum>
+  <w:abstractNum w:abstractNumId="8" w15:restartNumberingAfterBreak="0">
+    <w:nsid w:val="5CA918C8"/>
+    <w:multiLevelType w:val="multilevel"/>
+    <w:tmpl w:val="DF7ADC34"/>
+    <w:lvl w:ilvl="0">
+      <w:start w:val="1"/>
+      <w:numFmt w:val="bullet"/>
+      <w:lvlText w:val=""/>
+      <w:lvlJc w:val="left"/>
+      <w:pPr>
+        <w:tabs>
+          <w:tab w:val="num" w:pos="720"/>
+        </w:tabs>
+        <w:ind w:left="720" w:hanging="360"/>
+      </w:pPr>
+      <w:rPr>
+        <w:rFonts w:ascii="Symbol" w:hAnsi="Symbol" w:hint="default"/>
+        <w:sz w:val="20"/>
+      </w:rPr>
+    </w:lvl>
+    <w:lvl w:ilvl="1">
+      <w:start w:val="1"/>
+      <w:numFmt w:val="bullet"/>
+      <w:lvlText w:val="o"/>
+      <w:lvlJc w:val="left"/>
+      <w:pPr>
+        <w:tabs>
+          <w:tab w:val="num" w:pos="1440"/>
+        </w:tabs>
+        <w:ind w:left="1440" w:hanging="360"/>
+      </w:pPr>
+      <w:rPr>
+        <w:rFonts w:ascii="Courier New" w:hAnsi="Courier New" w:hint="default"/>
+        <w:sz w:val="20"/>
+      </w:rPr>
+    </w:lvl>
+    <w:lvl w:ilvl="2" w:tentative="1">
+      <w:start w:val="1"/>
+      <w:numFmt w:val="bullet"/>
+      <w:lvlText w:val=""/>
+      <w:lvlJc w:val="left"/>
+      <w:pPr>
+        <w:tabs>
+          <w:tab w:val="num" w:pos="2160"/>
+        </w:tabs>
+        <w:ind w:left="2160" w:hanging="360"/>
+      </w:pPr>
+      <w:rPr>
+        <w:rFonts w:ascii="Wingdings" w:hAnsi="Wingdings" w:hint="default"/>
+        <w:sz w:val="20"/>
+      </w:rPr>
+    </w:lvl>
+    <w:lvl w:ilvl="3" w:tentative="1">
+      <w:start w:val="1"/>
+      <w:numFmt w:val="bullet"/>
+      <w:lvlText w:val=""/>
+      <w:lvlJc w:val="left"/>
+      <w:pPr>
+        <w:tabs>
+          <w:tab w:val="num" w:pos="2880"/>
+        </w:tabs>
+        <w:ind w:left="2880" w:hanging="360"/>
+      </w:pPr>
+      <w:rPr>
+        <w:rFonts w:ascii="Wingdings" w:hAnsi="Wingdings" w:hint="default"/>
+        <w:sz w:val="20"/>
+      </w:rPr>
+    </w:lvl>
+    <w:lvl w:ilvl="4" w:tentative="1">
+      <w:start w:val="1"/>
+      <w:numFmt w:val="bullet"/>
+      <w:lvlText w:val=""/>
+      <w:lvlJc w:val="left"/>
+      <w:pPr>
+        <w:tabs>
+          <w:tab w:val="num" w:pos="3600"/>
+        </w:tabs>
+        <w:ind w:left="3600" w:hanging="360"/>
+      </w:pPr>
+      <w:rPr>
+        <w:rFonts w:ascii="Wingdings" w:hAnsi="Wingdings" w:hint="default"/>
+        <w:sz w:val="20"/>
+      </w:rPr>
+    </w:lvl>
+    <w:lvl w:ilvl="5" w:tentative="1">
+      <w:start w:val="1"/>
+      <w:numFmt w:val="bullet"/>
+      <w:lvlText w:val=""/>
+      <w:lvlJc w:val="left"/>
+      <w:pPr>
+        <w:tabs>
+          <w:tab w:val="num" w:pos="4320"/>
+        </w:tabs>
+        <w:ind w:left="4320" w:hanging="360"/>
+      </w:pPr>
+      <w:rPr>
+        <w:rFonts w:ascii="Wingdings" w:hAnsi="Wingdings" w:hint="default"/>
+        <w:sz w:val="20"/>
+      </w:rPr>
+    </w:lvl>
+    <w:lvl w:ilvl="6" w:tentative="1">
+      <w:start w:val="1"/>
+      <w:numFmt w:val="bullet"/>
+      <w:lvlText w:val=""/>
+      <w:lvlJc w:val="left"/>
+      <w:pPr>
+        <w:tabs>
+          <w:tab w:val="num" w:pos="5040"/>
+        </w:tabs>
+        <w:ind w:left="5040" w:hanging="360"/>
+      </w:pPr>
+      <w:rPr>
+        <w:rFonts w:ascii="Wingdings" w:hAnsi="Wingdings" w:hint="default"/>
+        <w:sz w:val="20"/>
+      </w:rPr>
+    </w:lvl>
+    <w:lvl w:ilvl="7" w:tentative="1">
+      <w:start w:val="1"/>
+      <w:numFmt w:val="bullet"/>
+      <w:lvlText w:val=""/>
+      <w:lvlJc w:val="left"/>
+      <w:pPr>
+        <w:tabs>
+          <w:tab w:val="num" w:pos="5760"/>
+        </w:tabs>
+        <w:ind w:left="5760" w:hanging="360"/>
+      </w:pPr>
+      <w:rPr>
+        <w:rFonts w:ascii="Wingdings" w:hAnsi="Wingdings" w:hint="default"/>
+        <w:sz w:val="20"/>
+      </w:rPr>
+    </w:lvl>
+    <w:lvl w:ilvl="8" w:tentative="1">
+      <w:start w:val="1"/>
+      <w:numFmt w:val="bullet"/>
+      <w:lvlText w:val=""/>
+      <w:lvlJc w:val="left"/>
+      <w:pPr>
+        <w:tabs>
+          <w:tab w:val="num" w:pos="6480"/>
+        </w:tabs>
+        <w:ind w:left="6480" w:hanging="360"/>
+      </w:pPr>
+      <w:rPr>
+        <w:rFonts w:ascii="Wingdings" w:hAnsi="Wingdings" w:hint="default"/>
+        <w:sz w:val="20"/>
+      </w:rPr>
+    </w:lvl>
+  </w:abstractNum>
+  <w:abstractNum w:abstractNumId="9" w15:restartNumberingAfterBreak="0">
+    <w:nsid w:val="61C75D0B"/>
+    <w:multiLevelType w:val="multilevel"/>
+    <w:tmpl w:val="64408096"/>
+    <w:lvl w:ilvl="0">
+      <w:start w:val="1"/>
+      <w:numFmt w:val="bullet"/>
+      <w:lvlText w:val=""/>
+      <w:lvlJc w:val="left"/>
+      <w:pPr>
+        <w:tabs>
+          <w:tab w:val="num" w:pos="720"/>
+        </w:tabs>
+        <w:ind w:left="720" w:hanging="360"/>
+      </w:pPr>
+      <w:rPr>
+        <w:rFonts w:ascii="Symbol" w:hAnsi="Symbol" w:hint="default"/>
+        <w:sz w:val="20"/>
+      </w:rPr>
+    </w:lvl>
+    <w:lvl w:ilvl="1">
+      <w:start w:val="1"/>
+      <w:numFmt w:val="bullet"/>
+      <w:lvlText w:val="o"/>
+      <w:lvlJc w:val="left"/>
+      <w:pPr>
+        <w:tabs>
+          <w:tab w:val="num" w:pos="1440"/>
+        </w:tabs>
+        <w:ind w:left="1440" w:hanging="360"/>
+      </w:pPr>
+      <w:rPr>
+        <w:rFonts w:ascii="Courier New" w:hAnsi="Courier New" w:hint="default"/>
+        <w:sz w:val="20"/>
+      </w:rPr>
+    </w:lvl>
+    <w:lvl w:ilvl="2" w:tentative="1">
+      <w:start w:val="1"/>
+      <w:numFmt w:val="bullet"/>
+      <w:lvlText w:val=""/>
+      <w:lvlJc w:val="left"/>
+      <w:pPr>
+        <w:tabs>
+          <w:tab w:val="num" w:pos="2160"/>
+        </w:tabs>
+        <w:ind w:left="2160" w:hanging="360"/>
+      </w:pPr>
+      <w:rPr>
+        <w:rFonts w:ascii="Wingdings" w:hAnsi="Wingdings" w:hint="default"/>
+        <w:sz w:val="20"/>
+      </w:rPr>
+    </w:lvl>
+    <w:lvl w:ilvl="3" w:tentative="1">
+      <w:start w:val="1"/>
+      <w:numFmt w:val="bullet"/>
+      <w:lvlText w:val=""/>
+      <w:lvlJc w:val="left"/>
+      <w:pPr>
+        <w:tabs>
+          <w:tab w:val="num" w:pos="2880"/>
+        </w:tabs>
+        <w:ind w:left="2880" w:hanging="360"/>
+      </w:pPr>
+      <w:rPr>
+        <w:rFonts w:ascii="Wingdings" w:hAnsi="Wingdings" w:hint="default"/>
+        <w:sz w:val="20"/>
+      </w:rPr>
+    </w:lvl>
+    <w:lvl w:ilvl="4" w:tentative="1">
+      <w:start w:val="1"/>
+      <w:numFmt w:val="bullet"/>
+      <w:lvlText w:val=""/>
+      <w:lvlJc w:val="left"/>
+      <w:pPr>
+        <w:tabs>
+          <w:tab w:val="num" w:pos="3600"/>
+        </w:tabs>
+        <w:ind w:left="3600" w:hanging="360"/>
+      </w:pPr>
+      <w:rPr>
+        <w:rFonts w:ascii="Wingdings" w:hAnsi="Wingdings" w:hint="default"/>
+        <w:sz w:val="20"/>
+      </w:rPr>
+    </w:lvl>
+    <w:lvl w:ilvl="5" w:tentative="1">
+      <w:start w:val="1"/>
+      <w:numFmt w:val="bullet"/>
+      <w:lvlText w:val=""/>
+      <w:lvlJc w:val="left"/>
+      <w:pPr>
+        <w:tabs>
+          <w:tab w:val="num" w:pos="4320"/>
+        </w:tabs>
+        <w:ind w:left="4320" w:hanging="360"/>
+      </w:pPr>
+      <w:rPr>
+        <w:rFonts w:ascii="Wingdings" w:hAnsi="Wingdings" w:hint="default"/>
+        <w:sz w:val="20"/>
+      </w:rPr>
+    </w:lvl>
+    <w:lvl w:ilvl="6" w:tentative="1">
+      <w:start w:val="1"/>
+      <w:numFmt w:val="bullet"/>
+      <w:lvlText w:val=""/>
+      <w:lvlJc w:val="left"/>
+      <w:pPr>
+        <w:tabs>
+          <w:tab w:val="num" w:pos="5040"/>
+        </w:tabs>
+        <w:ind w:left="5040" w:hanging="360"/>
+      </w:pPr>
+      <w:rPr>
+        <w:rFonts w:ascii="Wingdings" w:hAnsi="Wingdings" w:hint="default"/>
+        <w:sz w:val="20"/>
+      </w:rPr>
+    </w:lvl>
+    <w:lvl w:ilvl="7" w:tentative="1">
+      <w:start w:val="1"/>
+      <w:numFmt w:val="bullet"/>
+      <w:lvlText w:val=""/>
+      <w:lvlJc w:val="left"/>
+      <w:pPr>
+        <w:tabs>
+          <w:tab w:val="num" w:pos="5760"/>
+        </w:tabs>
+        <w:ind w:left="5760" w:hanging="360"/>
+      </w:pPr>
+      <w:rPr>
+        <w:rFonts w:ascii="Wingdings" w:hAnsi="Wingdings" w:hint="default"/>
+        <w:sz w:val="20"/>
+      </w:rPr>
+    </w:lvl>
+    <w:lvl w:ilvl="8" w:tentative="1">
+      <w:start w:val="1"/>
+      <w:numFmt w:val="bullet"/>
+      <w:lvlText w:val=""/>
+      <w:lvlJc w:val="left"/>
+      <w:pPr>
+        <w:tabs>
+          <w:tab w:val="num" w:pos="6480"/>
+        </w:tabs>
+        <w:ind w:left="6480" w:hanging="360"/>
+      </w:pPr>
+      <w:rPr>
+        <w:rFonts w:ascii="Wingdings" w:hAnsi="Wingdings" w:hint="default"/>
+        <w:sz w:val="20"/>
+      </w:rPr>
+    </w:lvl>
+  </w:abstractNum>
+  <w:abstractNum w:abstractNumId="10" w15:restartNumberingAfterBreak="0">
     <w:nsid w:val="67334AB0"/>
     <w:multiLevelType w:val="multilevel"/>
     <w:tmpl w:val="2722945C"/>
@@ -1981,7 +3626,305 @@
       </w:rPr>
     </w:lvl>
   </w:abstractNum>
-  <w:abstractNum w:abstractNumId="5" w15:restartNumberingAfterBreak="0">
+  <w:abstractNum w:abstractNumId="11" w15:restartNumberingAfterBreak="0">
+    <w:nsid w:val="681B15B1"/>
+    <w:multiLevelType w:val="multilevel"/>
+    <w:tmpl w:val="D9A4F1BA"/>
+    <w:lvl w:ilvl="0">
+      <w:start w:val="1"/>
+      <w:numFmt w:val="bullet"/>
+      <w:lvlText w:val=""/>
+      <w:lvlJc w:val="left"/>
+      <w:pPr>
+        <w:tabs>
+          <w:tab w:val="num" w:pos="720"/>
+        </w:tabs>
+        <w:ind w:left="720" w:hanging="360"/>
+      </w:pPr>
+      <w:rPr>
+        <w:rFonts w:ascii="Symbol" w:hAnsi="Symbol" w:hint="default"/>
+        <w:sz w:val="20"/>
+      </w:rPr>
+    </w:lvl>
+    <w:lvl w:ilvl="1" w:tentative="1">
+      <w:start w:val="1"/>
+      <w:numFmt w:val="bullet"/>
+      <w:lvlText w:val="o"/>
+      <w:lvlJc w:val="left"/>
+      <w:pPr>
+        <w:tabs>
+          <w:tab w:val="num" w:pos="1440"/>
+        </w:tabs>
+        <w:ind w:left="1440" w:hanging="360"/>
+      </w:pPr>
+      <w:rPr>
+        <w:rFonts w:ascii="Courier New" w:hAnsi="Courier New" w:hint="default"/>
+        <w:sz w:val="20"/>
+      </w:rPr>
+    </w:lvl>
+    <w:lvl w:ilvl="2" w:tentative="1">
+      <w:start w:val="1"/>
+      <w:numFmt w:val="bullet"/>
+      <w:lvlText w:val=""/>
+      <w:lvlJc w:val="left"/>
+      <w:pPr>
+        <w:tabs>
+          <w:tab w:val="num" w:pos="2160"/>
+        </w:tabs>
+        <w:ind w:left="2160" w:hanging="360"/>
+      </w:pPr>
+      <w:rPr>
+        <w:rFonts w:ascii="Wingdings" w:hAnsi="Wingdings" w:hint="default"/>
+        <w:sz w:val="20"/>
+      </w:rPr>
+    </w:lvl>
+    <w:lvl w:ilvl="3" w:tentative="1">
+      <w:start w:val="1"/>
+      <w:numFmt w:val="bullet"/>
+      <w:lvlText w:val=""/>
+      <w:lvlJc w:val="left"/>
+      <w:pPr>
+        <w:tabs>
+          <w:tab w:val="num" w:pos="2880"/>
+        </w:tabs>
+        <w:ind w:left="2880" w:hanging="360"/>
+      </w:pPr>
+      <w:rPr>
+        <w:rFonts w:ascii="Wingdings" w:hAnsi="Wingdings" w:hint="default"/>
+        <w:sz w:val="20"/>
+      </w:rPr>
+    </w:lvl>
+    <w:lvl w:ilvl="4" w:tentative="1">
+      <w:start w:val="1"/>
+      <w:numFmt w:val="bullet"/>
+      <w:lvlText w:val=""/>
+      <w:lvlJc w:val="left"/>
+      <w:pPr>
+        <w:tabs>
+          <w:tab w:val="num" w:pos="3600"/>
+        </w:tabs>
+        <w:ind w:left="3600" w:hanging="360"/>
+      </w:pPr>
+      <w:rPr>
+        <w:rFonts w:ascii="Wingdings" w:hAnsi="Wingdings" w:hint="default"/>
+        <w:sz w:val="20"/>
+      </w:rPr>
+    </w:lvl>
+    <w:lvl w:ilvl="5" w:tentative="1">
+      <w:start w:val="1"/>
+      <w:numFmt w:val="bullet"/>
+      <w:lvlText w:val=""/>
+      <w:lvlJc w:val="left"/>
+      <w:pPr>
+        <w:tabs>
+          <w:tab w:val="num" w:pos="4320"/>
+        </w:tabs>
+        <w:ind w:left="4320" w:hanging="360"/>
+      </w:pPr>
+      <w:rPr>
+        <w:rFonts w:ascii="Wingdings" w:hAnsi="Wingdings" w:hint="default"/>
+        <w:sz w:val="20"/>
+      </w:rPr>
+    </w:lvl>
+    <w:lvl w:ilvl="6" w:tentative="1">
+      <w:start w:val="1"/>
+      <w:numFmt w:val="bullet"/>
+      <w:lvlText w:val=""/>
+      <w:lvlJc w:val="left"/>
+      <w:pPr>
+        <w:tabs>
+          <w:tab w:val="num" w:pos="5040"/>
+        </w:tabs>
+        <w:ind w:left="5040" w:hanging="360"/>
+      </w:pPr>
+      <w:rPr>
+        <w:rFonts w:ascii="Wingdings" w:hAnsi="Wingdings" w:hint="default"/>
+        <w:sz w:val="20"/>
+      </w:rPr>
+    </w:lvl>
+    <w:lvl w:ilvl="7" w:tentative="1">
+      <w:start w:val="1"/>
+      <w:numFmt w:val="bullet"/>
+      <w:lvlText w:val=""/>
+      <w:lvlJc w:val="left"/>
+      <w:pPr>
+        <w:tabs>
+          <w:tab w:val="num" w:pos="5760"/>
+        </w:tabs>
+        <w:ind w:left="5760" w:hanging="360"/>
+      </w:pPr>
+      <w:rPr>
+        <w:rFonts w:ascii="Wingdings" w:hAnsi="Wingdings" w:hint="default"/>
+        <w:sz w:val="20"/>
+      </w:rPr>
+    </w:lvl>
+    <w:lvl w:ilvl="8" w:tentative="1">
+      <w:start w:val="1"/>
+      <w:numFmt w:val="bullet"/>
+      <w:lvlText w:val=""/>
+      <w:lvlJc w:val="left"/>
+      <w:pPr>
+        <w:tabs>
+          <w:tab w:val="num" w:pos="6480"/>
+        </w:tabs>
+        <w:ind w:left="6480" w:hanging="360"/>
+      </w:pPr>
+      <w:rPr>
+        <w:rFonts w:ascii="Wingdings" w:hAnsi="Wingdings" w:hint="default"/>
+        <w:sz w:val="20"/>
+      </w:rPr>
+    </w:lvl>
+  </w:abstractNum>
+  <w:abstractNum w:abstractNumId="12" w15:restartNumberingAfterBreak="0">
+    <w:nsid w:val="741A5849"/>
+    <w:multiLevelType w:val="multilevel"/>
+    <w:tmpl w:val="3D543A86"/>
+    <w:lvl w:ilvl="0">
+      <w:start w:val="1"/>
+      <w:numFmt w:val="bullet"/>
+      <w:lvlText w:val=""/>
+      <w:lvlJc w:val="left"/>
+      <w:pPr>
+        <w:tabs>
+          <w:tab w:val="num" w:pos="720"/>
+        </w:tabs>
+        <w:ind w:left="720" w:hanging="360"/>
+      </w:pPr>
+      <w:rPr>
+        <w:rFonts w:ascii="Symbol" w:hAnsi="Symbol" w:hint="default"/>
+        <w:sz w:val="20"/>
+      </w:rPr>
+    </w:lvl>
+    <w:lvl w:ilvl="1" w:tentative="1">
+      <w:start w:val="1"/>
+      <w:numFmt w:val="bullet"/>
+      <w:lvlText w:val="o"/>
+      <w:lvlJc w:val="left"/>
+      <w:pPr>
+        <w:tabs>
+          <w:tab w:val="num" w:pos="1440"/>
+        </w:tabs>
+        <w:ind w:left="1440" w:hanging="360"/>
+      </w:pPr>
+      <w:rPr>
+        <w:rFonts w:ascii="Courier New" w:hAnsi="Courier New" w:hint="default"/>
+        <w:sz w:val="20"/>
+      </w:rPr>
+    </w:lvl>
+    <w:lvl w:ilvl="2" w:tentative="1">
+      <w:start w:val="1"/>
+      <w:numFmt w:val="bullet"/>
+      <w:lvlText w:val=""/>
+      <w:lvlJc w:val="left"/>
+      <w:pPr>
+        <w:tabs>
+          <w:tab w:val="num" w:pos="2160"/>
+        </w:tabs>
+        <w:ind w:left="2160" w:hanging="360"/>
+      </w:pPr>
+      <w:rPr>
+        <w:rFonts w:ascii="Wingdings" w:hAnsi="Wingdings" w:hint="default"/>
+        <w:sz w:val="20"/>
+      </w:rPr>
+    </w:lvl>
+    <w:lvl w:ilvl="3" w:tentative="1">
+      <w:start w:val="1"/>
+      <w:numFmt w:val="bullet"/>
+      <w:lvlText w:val=""/>
+      <w:lvlJc w:val="left"/>
+      <w:pPr>
+        <w:tabs>
+          <w:tab w:val="num" w:pos="2880"/>
+        </w:tabs>
+        <w:ind w:left="2880" w:hanging="360"/>
+      </w:pPr>
+      <w:rPr>
+        <w:rFonts w:ascii="Wingdings" w:hAnsi="Wingdings" w:hint="default"/>
+        <w:sz w:val="20"/>
+      </w:rPr>
+    </w:lvl>
+    <w:lvl w:ilvl="4" w:tentative="1">
+      <w:start w:val="1"/>
+      <w:numFmt w:val="bullet"/>
+      <w:lvlText w:val=""/>
+      <w:lvlJc w:val="left"/>
+      <w:pPr>
+        <w:tabs>
+          <w:tab w:val="num" w:pos="3600"/>
+        </w:tabs>
+        <w:ind w:left="3600" w:hanging="360"/>
+      </w:pPr>
+      <w:rPr>
+        <w:rFonts w:ascii="Wingdings" w:hAnsi="Wingdings" w:hint="default"/>
+        <w:sz w:val="20"/>
+      </w:rPr>
+    </w:lvl>
+    <w:lvl w:ilvl="5" w:tentative="1">
+      <w:start w:val="1"/>
+      <w:numFmt w:val="bullet"/>
+      <w:lvlText w:val=""/>
+      <w:lvlJc w:val="left"/>
+      <w:pPr>
+        <w:tabs>
+          <w:tab w:val="num" w:pos="4320"/>
+        </w:tabs>
+        <w:ind w:left="4320" w:hanging="360"/>
+      </w:pPr>
+      <w:rPr>
+        <w:rFonts w:ascii="Wingdings" w:hAnsi="Wingdings" w:hint="default"/>
+        <w:sz w:val="20"/>
+      </w:rPr>
+    </w:lvl>
+    <w:lvl w:ilvl="6" w:tentative="1">
+      <w:start w:val="1"/>
+      <w:numFmt w:val="bullet"/>
+      <w:lvlText w:val=""/>
+      <w:lvlJc w:val="left"/>
+      <w:pPr>
+        <w:tabs>
+          <w:tab w:val="num" w:pos="5040"/>
+        </w:tabs>
+        <w:ind w:left="5040" w:hanging="360"/>
+      </w:pPr>
+      <w:rPr>
+        <w:rFonts w:ascii="Wingdings" w:hAnsi="Wingdings" w:hint="default"/>
+        <w:sz w:val="20"/>
+      </w:rPr>
+    </w:lvl>
+    <w:lvl w:ilvl="7" w:tentative="1">
+      <w:start w:val="1"/>
+      <w:numFmt w:val="bullet"/>
+      <w:lvlText w:val=""/>
+      <w:lvlJc w:val="left"/>
+      <w:pPr>
+        <w:tabs>
+          <w:tab w:val="num" w:pos="5760"/>
+        </w:tabs>
+        <w:ind w:left="5760" w:hanging="360"/>
+      </w:pPr>
+      <w:rPr>
+        <w:rFonts w:ascii="Wingdings" w:hAnsi="Wingdings" w:hint="default"/>
+        <w:sz w:val="20"/>
+      </w:rPr>
+    </w:lvl>
+    <w:lvl w:ilvl="8" w:tentative="1">
+      <w:start w:val="1"/>
+      <w:numFmt w:val="bullet"/>
+      <w:lvlText w:val=""/>
+      <w:lvlJc w:val="left"/>
+      <w:pPr>
+        <w:tabs>
+          <w:tab w:val="num" w:pos="6480"/>
+        </w:tabs>
+        <w:ind w:left="6480" w:hanging="360"/>
+      </w:pPr>
+      <w:rPr>
+        <w:rFonts w:ascii="Wingdings" w:hAnsi="Wingdings" w:hint="default"/>
+        <w:sz w:val="20"/>
+      </w:rPr>
+    </w:lvl>
+  </w:abstractNum>
+  <w:abstractNum w:abstractNumId="13" w15:restartNumberingAfterBreak="0">
     <w:nsid w:val="788900B8"/>
     <w:multiLevelType w:val="multilevel"/>
     <w:tmpl w:val="9A2AE668"/>
@@ -2130,23 +4073,351 @@
       </w:rPr>
     </w:lvl>
   </w:abstractNum>
+  <w:abstractNum w:abstractNumId="14" w15:restartNumberingAfterBreak="0">
+    <w:nsid w:val="796853A1"/>
+    <w:multiLevelType w:val="multilevel"/>
+    <w:tmpl w:val="0FFEFF90"/>
+    <w:lvl w:ilvl="0">
+      <w:start w:val="1"/>
+      <w:numFmt w:val="bullet"/>
+      <w:lvlText w:val=""/>
+      <w:lvlJc w:val="left"/>
+      <w:pPr>
+        <w:tabs>
+          <w:tab w:val="num" w:pos="720"/>
+        </w:tabs>
+        <w:ind w:left="720" w:hanging="360"/>
+      </w:pPr>
+      <w:rPr>
+        <w:rFonts w:ascii="Symbol" w:hAnsi="Symbol" w:hint="default"/>
+        <w:sz w:val="20"/>
+      </w:rPr>
+    </w:lvl>
+    <w:lvl w:ilvl="1" w:tentative="1">
+      <w:start w:val="1"/>
+      <w:numFmt w:val="bullet"/>
+      <w:lvlText w:val="o"/>
+      <w:lvlJc w:val="left"/>
+      <w:pPr>
+        <w:tabs>
+          <w:tab w:val="num" w:pos="1440"/>
+        </w:tabs>
+        <w:ind w:left="1440" w:hanging="360"/>
+      </w:pPr>
+      <w:rPr>
+        <w:rFonts w:ascii="Courier New" w:hAnsi="Courier New" w:hint="default"/>
+        <w:sz w:val="20"/>
+      </w:rPr>
+    </w:lvl>
+    <w:lvl w:ilvl="2" w:tentative="1">
+      <w:start w:val="1"/>
+      <w:numFmt w:val="bullet"/>
+      <w:lvlText w:val=""/>
+      <w:lvlJc w:val="left"/>
+      <w:pPr>
+        <w:tabs>
+          <w:tab w:val="num" w:pos="2160"/>
+        </w:tabs>
+        <w:ind w:left="2160" w:hanging="360"/>
+      </w:pPr>
+      <w:rPr>
+        <w:rFonts w:ascii="Wingdings" w:hAnsi="Wingdings" w:hint="default"/>
+        <w:sz w:val="20"/>
+      </w:rPr>
+    </w:lvl>
+    <w:lvl w:ilvl="3" w:tentative="1">
+      <w:start w:val="1"/>
+      <w:numFmt w:val="bullet"/>
+      <w:lvlText w:val=""/>
+      <w:lvlJc w:val="left"/>
+      <w:pPr>
+        <w:tabs>
+          <w:tab w:val="num" w:pos="2880"/>
+        </w:tabs>
+        <w:ind w:left="2880" w:hanging="360"/>
+      </w:pPr>
+      <w:rPr>
+        <w:rFonts w:ascii="Wingdings" w:hAnsi="Wingdings" w:hint="default"/>
+        <w:sz w:val="20"/>
+      </w:rPr>
+    </w:lvl>
+    <w:lvl w:ilvl="4" w:tentative="1">
+      <w:start w:val="1"/>
+      <w:numFmt w:val="bullet"/>
+      <w:lvlText w:val=""/>
+      <w:lvlJc w:val="left"/>
+      <w:pPr>
+        <w:tabs>
+          <w:tab w:val="num" w:pos="3600"/>
+        </w:tabs>
+        <w:ind w:left="3600" w:hanging="360"/>
+      </w:pPr>
+      <w:rPr>
+        <w:rFonts w:ascii="Wingdings" w:hAnsi="Wingdings" w:hint="default"/>
+        <w:sz w:val="20"/>
+      </w:rPr>
+    </w:lvl>
+    <w:lvl w:ilvl="5" w:tentative="1">
+      <w:start w:val="1"/>
+      <w:numFmt w:val="bullet"/>
+      <w:lvlText w:val=""/>
+      <w:lvlJc w:val="left"/>
+      <w:pPr>
+        <w:tabs>
+          <w:tab w:val="num" w:pos="4320"/>
+        </w:tabs>
+        <w:ind w:left="4320" w:hanging="360"/>
+      </w:pPr>
+      <w:rPr>
+        <w:rFonts w:ascii="Wingdings" w:hAnsi="Wingdings" w:hint="default"/>
+        <w:sz w:val="20"/>
+      </w:rPr>
+    </w:lvl>
+    <w:lvl w:ilvl="6" w:tentative="1">
+      <w:start w:val="1"/>
+      <w:numFmt w:val="bullet"/>
+      <w:lvlText w:val=""/>
+      <w:lvlJc w:val="left"/>
+      <w:pPr>
+        <w:tabs>
+          <w:tab w:val="num" w:pos="5040"/>
+        </w:tabs>
+        <w:ind w:left="5040" w:hanging="360"/>
+      </w:pPr>
+      <w:rPr>
+        <w:rFonts w:ascii="Wingdings" w:hAnsi="Wingdings" w:hint="default"/>
+        <w:sz w:val="20"/>
+      </w:rPr>
+    </w:lvl>
+    <w:lvl w:ilvl="7" w:tentative="1">
+      <w:start w:val="1"/>
+      <w:numFmt w:val="bullet"/>
+      <w:lvlText w:val=""/>
+      <w:lvlJc w:val="left"/>
+      <w:pPr>
+        <w:tabs>
+          <w:tab w:val="num" w:pos="5760"/>
+        </w:tabs>
+        <w:ind w:left="5760" w:hanging="360"/>
+      </w:pPr>
+      <w:rPr>
+        <w:rFonts w:ascii="Wingdings" w:hAnsi="Wingdings" w:hint="default"/>
+        <w:sz w:val="20"/>
+      </w:rPr>
+    </w:lvl>
+    <w:lvl w:ilvl="8" w:tentative="1">
+      <w:start w:val="1"/>
+      <w:numFmt w:val="bullet"/>
+      <w:lvlText w:val=""/>
+      <w:lvlJc w:val="left"/>
+      <w:pPr>
+        <w:tabs>
+          <w:tab w:val="num" w:pos="6480"/>
+        </w:tabs>
+        <w:ind w:left="6480" w:hanging="360"/>
+      </w:pPr>
+      <w:rPr>
+        <w:rFonts w:ascii="Wingdings" w:hAnsi="Wingdings" w:hint="default"/>
+        <w:sz w:val="20"/>
+      </w:rPr>
+    </w:lvl>
+  </w:abstractNum>
+  <w:abstractNum w:abstractNumId="15" w15:restartNumberingAfterBreak="0">
+    <w:nsid w:val="7DE10525"/>
+    <w:multiLevelType w:val="multilevel"/>
+    <w:tmpl w:val="26CEF758"/>
+    <w:lvl w:ilvl="0">
+      <w:start w:val="1"/>
+      <w:numFmt w:val="bullet"/>
+      <w:lvlText w:val=""/>
+      <w:lvlJc w:val="left"/>
+      <w:pPr>
+        <w:tabs>
+          <w:tab w:val="num" w:pos="720"/>
+        </w:tabs>
+        <w:ind w:left="720" w:hanging="360"/>
+      </w:pPr>
+      <w:rPr>
+        <w:rFonts w:ascii="Symbol" w:hAnsi="Symbol" w:hint="default"/>
+        <w:sz w:val="20"/>
+      </w:rPr>
+    </w:lvl>
+    <w:lvl w:ilvl="1" w:tentative="1">
+      <w:start w:val="1"/>
+      <w:numFmt w:val="bullet"/>
+      <w:lvlText w:val="o"/>
+      <w:lvlJc w:val="left"/>
+      <w:pPr>
+        <w:tabs>
+          <w:tab w:val="num" w:pos="1440"/>
+        </w:tabs>
+        <w:ind w:left="1440" w:hanging="360"/>
+      </w:pPr>
+      <w:rPr>
+        <w:rFonts w:ascii="Courier New" w:hAnsi="Courier New" w:hint="default"/>
+        <w:sz w:val="20"/>
+      </w:rPr>
+    </w:lvl>
+    <w:lvl w:ilvl="2" w:tentative="1">
+      <w:start w:val="1"/>
+      <w:numFmt w:val="bullet"/>
+      <w:lvlText w:val=""/>
+      <w:lvlJc w:val="left"/>
+      <w:pPr>
+        <w:tabs>
+          <w:tab w:val="num" w:pos="2160"/>
+        </w:tabs>
+        <w:ind w:left="2160" w:hanging="360"/>
+      </w:pPr>
+      <w:rPr>
+        <w:rFonts w:ascii="Wingdings" w:hAnsi="Wingdings" w:hint="default"/>
+        <w:sz w:val="20"/>
+      </w:rPr>
+    </w:lvl>
+    <w:lvl w:ilvl="3" w:tentative="1">
+      <w:start w:val="1"/>
+      <w:numFmt w:val="bullet"/>
+      <w:lvlText w:val=""/>
+      <w:lvlJc w:val="left"/>
+      <w:pPr>
+        <w:tabs>
+          <w:tab w:val="num" w:pos="2880"/>
+        </w:tabs>
+        <w:ind w:left="2880" w:hanging="360"/>
+      </w:pPr>
+      <w:rPr>
+        <w:rFonts w:ascii="Wingdings" w:hAnsi="Wingdings" w:hint="default"/>
+        <w:sz w:val="20"/>
+      </w:rPr>
+    </w:lvl>
+    <w:lvl w:ilvl="4" w:tentative="1">
+      <w:start w:val="1"/>
+      <w:numFmt w:val="bullet"/>
+      <w:lvlText w:val=""/>
+      <w:lvlJc w:val="left"/>
+      <w:pPr>
+        <w:tabs>
+          <w:tab w:val="num" w:pos="3600"/>
+        </w:tabs>
+        <w:ind w:left="3600" w:hanging="360"/>
+      </w:pPr>
+      <w:rPr>
+        <w:rFonts w:ascii="Wingdings" w:hAnsi="Wingdings" w:hint="default"/>
+        <w:sz w:val="20"/>
+      </w:rPr>
+    </w:lvl>
+    <w:lvl w:ilvl="5" w:tentative="1">
+      <w:start w:val="1"/>
+      <w:numFmt w:val="bullet"/>
+      <w:lvlText w:val=""/>
+      <w:lvlJc w:val="left"/>
+      <w:pPr>
+        <w:tabs>
+          <w:tab w:val="num" w:pos="4320"/>
+        </w:tabs>
+        <w:ind w:left="4320" w:hanging="360"/>
+      </w:pPr>
+      <w:rPr>
+        <w:rFonts w:ascii="Wingdings" w:hAnsi="Wingdings" w:hint="default"/>
+        <w:sz w:val="20"/>
+      </w:rPr>
+    </w:lvl>
+    <w:lvl w:ilvl="6" w:tentative="1">
+      <w:start w:val="1"/>
+      <w:numFmt w:val="bullet"/>
+      <w:lvlText w:val=""/>
+      <w:lvlJc w:val="left"/>
+      <w:pPr>
+        <w:tabs>
+          <w:tab w:val="num" w:pos="5040"/>
+        </w:tabs>
+        <w:ind w:left="5040" w:hanging="360"/>
+      </w:pPr>
+      <w:rPr>
+        <w:rFonts w:ascii="Wingdings" w:hAnsi="Wingdings" w:hint="default"/>
+        <w:sz w:val="20"/>
+      </w:rPr>
+    </w:lvl>
+    <w:lvl w:ilvl="7" w:tentative="1">
+      <w:start w:val="1"/>
+      <w:numFmt w:val="bullet"/>
+      <w:lvlText w:val=""/>
+      <w:lvlJc w:val="left"/>
+      <w:pPr>
+        <w:tabs>
+          <w:tab w:val="num" w:pos="5760"/>
+        </w:tabs>
+        <w:ind w:left="5760" w:hanging="360"/>
+      </w:pPr>
+      <w:rPr>
+        <w:rFonts w:ascii="Wingdings" w:hAnsi="Wingdings" w:hint="default"/>
+        <w:sz w:val="20"/>
+      </w:rPr>
+    </w:lvl>
+    <w:lvl w:ilvl="8" w:tentative="1">
+      <w:start w:val="1"/>
+      <w:numFmt w:val="bullet"/>
+      <w:lvlText w:val=""/>
+      <w:lvlJc w:val="left"/>
+      <w:pPr>
+        <w:tabs>
+          <w:tab w:val="num" w:pos="6480"/>
+        </w:tabs>
+        <w:ind w:left="6480" w:hanging="360"/>
+      </w:pPr>
+      <w:rPr>
+        <w:rFonts w:ascii="Wingdings" w:hAnsi="Wingdings" w:hint="default"/>
+        <w:sz w:val="20"/>
+      </w:rPr>
+    </w:lvl>
+  </w:abstractNum>
   <w:num w:numId="1" w16cid:durableId="394278766">
+    <w:abstractNumId w:val="10"/>
+  </w:num>
+  <w:num w:numId="2" w16cid:durableId="171144205">
+    <w:abstractNumId w:val="3"/>
+  </w:num>
+  <w:num w:numId="3" w16cid:durableId="1673027781">
+    <w:abstractNumId w:val="13"/>
+  </w:num>
+  <w:num w:numId="4" w16cid:durableId="210920019">
     <w:abstractNumId w:val="4"/>
   </w:num>
-  <w:num w:numId="2" w16cid:durableId="171144205">
+  <w:num w:numId="5" w16cid:durableId="1109735413">
+    <w:abstractNumId w:val="5"/>
+  </w:num>
+  <w:num w:numId="6" w16cid:durableId="865213313">
     <w:abstractNumId w:val="1"/>
   </w:num>
-  <w:num w:numId="3" w16cid:durableId="1673027781">
-    <w:abstractNumId w:val="5"/>
+  <w:num w:numId="7" w16cid:durableId="1189412943">
+    <w:abstractNumId w:val="15"/>
   </w:num>
-  <w:num w:numId="4" w16cid:durableId="210920019">
+  <w:num w:numId="8" w16cid:durableId="1860464731">
+    <w:abstractNumId w:val="14"/>
+  </w:num>
+  <w:num w:numId="9" w16cid:durableId="201209083">
     <w:abstractNumId w:val="2"/>
   </w:num>
-  <w:num w:numId="5" w16cid:durableId="1109735413">
-    <w:abstractNumId w:val="3"/>
+  <w:num w:numId="10" w16cid:durableId="119542191">
+    <w:abstractNumId w:val="0"/>
   </w:num>
-  <w:num w:numId="6" w16cid:durableId="865213313">
-    <w:abstractNumId w:val="0"/>
+  <w:num w:numId="11" w16cid:durableId="1056661348">
+    <w:abstractNumId w:val="9"/>
+  </w:num>
+  <w:num w:numId="12" w16cid:durableId="1102725753">
+    <w:abstractNumId w:val="7"/>
+  </w:num>
+  <w:num w:numId="13" w16cid:durableId="960187076">
+    <w:abstractNumId w:val="8"/>
+  </w:num>
+  <w:num w:numId="14" w16cid:durableId="1299066671">
+    <w:abstractNumId w:val="12"/>
+  </w:num>
+  <w:num w:numId="15" w16cid:durableId="1225795215">
+    <w:abstractNumId w:val="6"/>
+  </w:num>
+  <w:num w:numId="16" w16cid:durableId="406727353">
+    <w:abstractNumId w:val="11"/>
   </w:num>
 </w:numbering>
 </file>
@@ -2754,7 +5025,6 @@
   <w:style w:type="character" w:default="1" w:styleId="DefaultParagraphFont">
     <w:name w:val="Default Paragraph Font"/>
     <w:uiPriority w:val="1"/>
-    <w:semiHidden/>
     <w:unhideWhenUsed/>
   </w:style>
   <w:style w:type="table" w:default="1" w:styleId="TableNormal">

</xml_diff>